<commit_message>
More advanced gui with some backends for the buttons
Put a limit of 100 data points on the live data plot so that it doesn’t look cluttered
Fix user warninig: UserWarning: Attempting to set identical low and high x……
Fix name of image_0 (should just be camImage)
Setup a virtual camera that approximates the code structure for taking a real image
Change feather logo of tkinter to Anshul’s face
Setup a back end for the exposure and gain entries (will just work with virtual cam for now)
Setup a virtual ds stage that approximates the real delay stage interface
Setup back end for the move ds buttons that approximates the real ds interface
Plot the current exposure and gain in the label on the entries
Add dynamic entry for last sent dsPosition
Make sure an ROI has an area of at least 1
Add clear all ROI button, save button, and load button
Add backend for ROI controls buttons, save, load, clear
Display ROI number in image title
Fix issue of history deleting!!!
</commit_message>
<xml_diff>
--- a/notes.docx
+++ b/notes.docx
@@ -1,6 +1,6 @@
 
 <file path=word/document.xml><?xml version="1.0" encoding="utf-8"?>
-<w:document xmlns:wpc="http://schemas.microsoft.com/office/word/2010/wordprocessingCanvas" xmlns:cx="http://schemas.microsoft.com/office/drawing/2014/chartex" xmlns:cx1="http://schemas.microsoft.com/office/drawing/2015/9/8/chartex" xmlns:cx2="http://schemas.microsoft.com/office/drawing/2015/10/21/chartex" xmlns:cx3="http://schemas.microsoft.com/office/drawing/2016/5/9/chartex" xmlns:cx4="http://schemas.microsoft.com/office/drawing/2016/5/10/chartex" xmlns:cx5="http://schemas.microsoft.com/office/drawing/2016/5/11/chartex" xmlns:cx6="http://schemas.microsoft.com/office/drawing/2016/5/12/chartex" xmlns:cx7="http://schemas.microsoft.com/office/drawing/2016/5/13/chartex" xmlns:cx8="http://schemas.microsoft.com/office/drawing/2016/5/14/chartex" xmlns:mc="http://schemas.openxmlformats.org/markup-compatibility/2006" xmlns:aink="http://schemas.microsoft.com/office/drawing/2016/ink" xmlns:am3d="http://schemas.microsoft.com/office/drawing/2017/model3d" xmlns:o="urn:schemas-microsoft-com:office:office" xmlns:oel="http://schemas.microsoft.com/office/2019/extlst" xmlns:r="http://schemas.openxmlformats.org/officeDocument/2006/relationships" xmlns:m="http://schemas.openxmlformats.org/officeDocument/2006/math" xmlns:v="urn:schemas-microsoft-com:vml" xmlns:wp14="http://schemas.microsoft.com/office/word/2010/wordprocessingDrawing" xmlns:wp="http://schemas.openxmlformats.org/drawingml/2006/wordprocessingDrawing" xmlns:w10="urn:schemas-microsoft-com:office:word" xmlns:w="http://schemas.openxmlformats.org/wordprocessingml/2006/main" xmlns:w14="http://schemas.microsoft.com/office/word/2010/wordml" xmlns:w15="http://schemas.microsoft.com/office/word/2012/wordml" xmlns:w16cex="http://schemas.microsoft.com/office/word/2018/wordml/cex" xmlns:w16cid="http://schemas.microsoft.com/office/word/2016/wordml/cid" xmlns:w16="http://schemas.microsoft.com/office/word/2018/wordml" xmlns:w16sdtdh="http://schemas.microsoft.com/office/word/2020/wordml/sdtdatahash" xmlns:w16se="http://schemas.microsoft.com/office/word/2015/wordml/symex" xmlns:wpg="http://schemas.microsoft.com/office/word/2010/wordprocessingGroup" xmlns:wpi="http://schemas.microsoft.com/office/word/2010/wordprocessingInk" xmlns:wne="http://schemas.microsoft.com/office/word/2006/wordml" xmlns:wps="http://schemas.microsoft.com/office/word/2010/wordprocessingShape" mc:Ignorable="w14 w15 w16se w16cid w16 w16cex w16sdtdh wp14">
+<w:document xmlns:wpc="http://schemas.microsoft.com/office/word/2010/wordprocessingCanvas" xmlns:cx="http://schemas.microsoft.com/office/drawing/2014/chartex" xmlns:cx1="http://schemas.microsoft.com/office/drawing/2015/9/8/chartex" xmlns:cx2="http://schemas.microsoft.com/office/drawing/2015/10/21/chartex" xmlns:cx3="http://schemas.microsoft.com/office/drawing/2016/5/9/chartex" xmlns:cx4="http://schemas.microsoft.com/office/drawing/2016/5/10/chartex" xmlns:cx5="http://schemas.microsoft.com/office/drawing/2016/5/11/chartex" xmlns:cx6="http://schemas.microsoft.com/office/drawing/2016/5/12/chartex" xmlns:cx7="http://schemas.microsoft.com/office/drawing/2016/5/13/chartex" xmlns:cx8="http://schemas.microsoft.com/office/drawing/2016/5/14/chartex" xmlns:mc="http://schemas.openxmlformats.org/markup-compatibility/2006" xmlns:aink="http://schemas.microsoft.com/office/drawing/2016/ink" xmlns:am3d="http://schemas.microsoft.com/office/drawing/2017/model3d" xmlns:o="urn:schemas-microsoft-com:office:office" xmlns:oel="http://schemas.microsoft.com/office/2019/extlst" xmlns:r="http://schemas.openxmlformats.org/officeDocument/2006/relationships" xmlns:m="http://schemas.openxmlformats.org/officeDocument/2006/math" xmlns:v="urn:schemas-microsoft-com:vml" xmlns:wp14="http://schemas.microsoft.com/office/word/2010/wordprocessingDrawing" xmlns:wp="http://schemas.openxmlformats.org/drawingml/2006/wordprocessingDrawing" xmlns:w10="urn:schemas-microsoft-com:office:word" xmlns:w="http://schemas.openxmlformats.org/wordprocessingml/2006/main" xmlns:w14="http://schemas.microsoft.com/office/word/2010/wordml" xmlns:w15="http://schemas.microsoft.com/office/word/2012/wordml" xmlns:w16cex="http://schemas.microsoft.com/office/word/2018/wordml/cex" xmlns:w16cid="http://schemas.microsoft.com/office/word/2016/wordml/cid" xmlns:w16="http://schemas.microsoft.com/office/word/2018/wordml" xmlns:w16du="http://schemas.microsoft.com/office/word/2023/wordml/word16du" xmlns:w16sdtdh="http://schemas.microsoft.com/office/word/2020/wordml/sdtdatahash" xmlns:w16se="http://schemas.microsoft.com/office/word/2015/wordml/symex" xmlns:wpg="http://schemas.microsoft.com/office/word/2010/wordprocessingGroup" xmlns:wpi="http://schemas.microsoft.com/office/word/2010/wordprocessingInk" xmlns:wne="http://schemas.microsoft.com/office/word/2006/wordml" xmlns:wps="http://schemas.microsoft.com/office/word/2010/wordprocessingShape" mc:Ignorable="w14 w15 w16se w16cid w16 w16cex w16sdtdh wp14">
   <w:body>
     <w:p>
       <w:pPr>
@@ -18,8 +18,21 @@
         <w:ind w:firstLine="0"/>
       </w:pPr>
       <w:r>
-        <w:t>Setup a simple gui window for looking at data live and setting up a scan</w:t>
-      </w:r>
+        <w:t xml:space="preserve">Setup a simple </w:t>
+      </w:r>
+      <w:proofErr w:type="spellStart"/>
+      <w:r>
+        <w:t>gui</w:t>
+      </w:r>
+      <w:proofErr w:type="spellEnd"/>
+      <w:r>
+        <w:t xml:space="preserve"> window for looking at data live and setting up a </w:t>
+      </w:r>
+      <w:proofErr w:type="gramStart"/>
+      <w:r>
+        <w:t>scan</w:t>
+      </w:r>
+      <w:proofErr w:type="gramEnd"/>
     </w:p>
     <w:p>
       <w:pPr>
@@ -82,8 +95,13 @@
         <w:t>ing</w:t>
       </w:r>
       <w:r>
-        <w:t>” module</w:t>
-      </w:r>
+        <w:t xml:space="preserve">” </w:t>
+      </w:r>
+      <w:proofErr w:type="gramStart"/>
+      <w:r>
+        <w:t>module</w:t>
+      </w:r>
+      <w:proofErr w:type="gramEnd"/>
     </w:p>
     <w:p>
       <w:pPr>
@@ -131,7 +149,15 @@
         </w:numPr>
       </w:pPr>
       <w:r>
-        <w:t>Separate ROI’s for data and signal</w:t>
+        <w:t xml:space="preserve">Separate </w:t>
+      </w:r>
+      <w:proofErr w:type="gramStart"/>
+      <w:r>
+        <w:t>ROI’s</w:t>
+      </w:r>
+      <w:proofErr w:type="gramEnd"/>
+      <w:r>
+        <w:t xml:space="preserve"> for data and signal</w:t>
       </w:r>
     </w:p>
     <w:p>
@@ -143,8 +169,13 @@
         </w:numPr>
       </w:pPr>
       <w:r>
-        <w:t>We can plot each separately along with the difference during the scan</w:t>
-      </w:r>
+        <w:t xml:space="preserve">We can plot each separately along with the difference during the </w:t>
+      </w:r>
+      <w:proofErr w:type="gramStart"/>
+      <w:r>
+        <w:t>scan</w:t>
+      </w:r>
+      <w:proofErr w:type="gramEnd"/>
     </w:p>
     <w:p>
       <w:pPr>
@@ -155,8 +186,21 @@
         </w:numPr>
       </w:pPr>
       <w:r>
-        <w:t>Plot window on this pre-scan screen that just plots the intensity of the roi’s vs true time</w:t>
-      </w:r>
+        <w:t xml:space="preserve">Plot window on this pre-scan screen that just plots the intensity of the </w:t>
+      </w:r>
+      <w:proofErr w:type="spellStart"/>
+      <w:r>
+        <w:t>roi’s</w:t>
+      </w:r>
+      <w:proofErr w:type="spellEnd"/>
+      <w:r>
+        <w:t xml:space="preserve"> vs true </w:t>
+      </w:r>
+      <w:proofErr w:type="gramStart"/>
+      <w:r>
+        <w:t>time</w:t>
+      </w:r>
+      <w:proofErr w:type="gramEnd"/>
     </w:p>
     <w:p>
       <w:pPr>
@@ -191,8 +235,13 @@
         </w:numPr>
       </w:pPr>
       <w:r>
-        <w:t>Save image</w:t>
-      </w:r>
+        <w:t xml:space="preserve">Save </w:t>
+      </w:r>
+      <w:proofErr w:type="gramStart"/>
+      <w:r>
+        <w:t>image</w:t>
+      </w:r>
+      <w:proofErr w:type="gramEnd"/>
     </w:p>
     <w:p>
       <w:pPr>
@@ -203,8 +252,13 @@
         </w:numPr>
       </w:pPr>
       <w:r>
-        <w:t>Save image set</w:t>
-      </w:r>
+        <w:t xml:space="preserve">Save image </w:t>
+      </w:r>
+      <w:proofErr w:type="gramStart"/>
+      <w:r>
+        <w:t>set</w:t>
+      </w:r>
+      <w:proofErr w:type="gramEnd"/>
     </w:p>
     <w:p>
       <w:pPr>
@@ -317,14 +371,22 @@
         <w:rPr>
           <w:highlight w:val="green"/>
         </w:rPr>
-        <w:t>Line profile updates when clicking on image to click locatio</w:t>
-      </w:r>
+        <w:t xml:space="preserve">Line profile updates when clicking on image to click </w:t>
+      </w:r>
+      <w:proofErr w:type="gramStart"/>
       <w:r>
         <w:rPr>
           <w:highlight w:val="green"/>
         </w:rPr>
+        <w:t>locatio</w:t>
+      </w:r>
+      <w:r>
+        <w:rPr>
+          <w:highlight w:val="green"/>
+        </w:rPr>
         <w:t>n</w:t>
       </w:r>
+      <w:proofErr w:type="gramEnd"/>
     </w:p>
     <w:p>
       <w:pPr>
@@ -353,8 +415,16 @@
         <w:rPr>
           <w:highlight w:val="green"/>
         </w:rPr>
-        <w:t>adding ROI</w:t>
-      </w:r>
+        <w:t xml:space="preserve">adding </w:t>
+      </w:r>
+      <w:proofErr w:type="gramStart"/>
+      <w:r>
+        <w:rPr>
+          <w:highlight w:val="green"/>
+        </w:rPr>
+        <w:t>ROI</w:t>
+      </w:r>
+      <w:proofErr w:type="gramEnd"/>
     </w:p>
     <w:p>
       <w:pPr>
@@ -383,6 +453,48 @@
     </w:p>
     <w:p>
       <w:pPr>
+        <w:rPr>
+          <w:highlight w:val="green"/>
+        </w:rPr>
+      </w:pPr>
+    </w:p>
+    <w:p>
+      <w:pPr>
+        <w:rPr>
+          <w:highlight w:val="green"/>
+        </w:rPr>
+      </w:pPr>
+    </w:p>
+    <w:p>
+      <w:pPr>
+        <w:rPr>
+          <w:highlight w:val="green"/>
+        </w:rPr>
+      </w:pPr>
+    </w:p>
+    <w:p>
+      <w:pPr>
+        <w:rPr>
+          <w:highlight w:val="green"/>
+        </w:rPr>
+      </w:pPr>
+    </w:p>
+    <w:p>
+      <w:pPr>
+        <w:rPr>
+          <w:highlight w:val="green"/>
+        </w:rPr>
+      </w:pPr>
+    </w:p>
+    <w:p>
+      <w:pPr>
+        <w:rPr>
+          <w:highlight w:val="green"/>
+        </w:rPr>
+      </w:pPr>
+    </w:p>
+    <w:p>
+      <w:pPr>
         <w:ind w:firstLine="0"/>
         <w:rPr>
           <w:u w:val="single"/>
@@ -392,7 +504,6 @@
         <w:rPr>
           <w:u w:val="single"/>
         </w:rPr>
-        <w:lastRenderedPageBreak/>
         <w:t>4 April 2023</w:t>
       </w:r>
     </w:p>
@@ -531,8 +642,13 @@
         <w:t xml:space="preserve">Save image button </w:t>
       </w:r>
       <w:r>
-        <w:t>for cam image</w:t>
-      </w:r>
+        <w:t xml:space="preserve">for cam </w:t>
+      </w:r>
+      <w:proofErr w:type="gramStart"/>
+      <w:r>
+        <w:t>image</w:t>
+      </w:r>
+      <w:proofErr w:type="gramEnd"/>
     </w:p>
     <w:p>
       <w:pPr>
@@ -546,12 +662,1277 @@
         <w:t>Remove inbuilt matp</w:t>
       </w:r>
       <w:r>
-        <w:t>lotlib figure controls</w:t>
+        <w:t xml:space="preserve">lotlib figure </w:t>
+      </w:r>
+      <w:proofErr w:type="gramStart"/>
+      <w:r>
+        <w:t>controls</w:t>
+      </w:r>
+      <w:proofErr w:type="gramEnd"/>
+    </w:p>
+    <w:p/>
+    <w:p>
+      <w:pPr>
+        <w:ind w:firstLine="0"/>
+      </w:pPr>
+    </w:p>
+    <w:p/>
+    <w:p>
+      <w:r>
+        <w:t>Current GUI appearance:</w:t>
+      </w:r>
+    </w:p>
+    <w:p>
+      <w:r>
+        <w:rPr>
+          <w:noProof/>
+        </w:rPr>
+        <w:drawing>
+          <wp:inline distT="0" distB="0" distL="0" distR="0" wp14:anchorId="342094FA" wp14:editId="316308FD">
+            <wp:extent cx="4413738" cy="2395019"/>
+            <wp:effectExtent l="0" t="0" r="6350" b="5715"/>
+            <wp:docPr id="2" name="Picture 2"/>
+            <wp:cNvGraphicFramePr>
+              <a:graphicFrameLocks xmlns:a="http://schemas.openxmlformats.org/drawingml/2006/main" noChangeAspect="1"/>
+            </wp:cNvGraphicFramePr>
+            <a:graphic xmlns:a="http://schemas.openxmlformats.org/drawingml/2006/main">
+              <a:graphicData uri="http://schemas.openxmlformats.org/drawingml/2006/picture">
+                <pic:pic xmlns:pic="http://schemas.openxmlformats.org/drawingml/2006/picture">
+                  <pic:nvPicPr>
+                    <pic:cNvPr id="1" name=""/>
+                    <pic:cNvPicPr/>
+                  </pic:nvPicPr>
+                  <pic:blipFill>
+                    <a:blip r:embed="rId6"/>
+                    <a:stretch>
+                      <a:fillRect/>
+                    </a:stretch>
+                  </pic:blipFill>
+                  <pic:spPr>
+                    <a:xfrm>
+                      <a:off x="0" y="0"/>
+                      <a:ext cx="4417052" cy="2396817"/>
+                    </a:xfrm>
+                    <a:prstGeom prst="rect">
+                      <a:avLst/>
+                    </a:prstGeom>
+                  </pic:spPr>
+                </pic:pic>
+              </a:graphicData>
+            </a:graphic>
+          </wp:inline>
+        </w:drawing>
+      </w:r>
+    </w:p>
+    <w:p/>
+    <w:p/>
+    <w:p>
+      <w:pPr>
+        <w:ind w:firstLine="0"/>
+        <w:rPr>
+          <w:u w:val="single"/>
+        </w:rPr>
+      </w:pPr>
+    </w:p>
+    <w:p>
+      <w:pPr>
+        <w:rPr>
+          <w:u w:val="single"/>
+        </w:rPr>
+      </w:pPr>
+      <w:r>
+        <w:rPr>
+          <w:u w:val="single"/>
+        </w:rPr>
+        <w:t>5 April 2023</w:t>
+      </w:r>
+    </w:p>
+    <w:p>
+      <w:pPr>
+        <w:rPr>
+          <w:u w:val="single"/>
+        </w:rPr>
+      </w:pPr>
+    </w:p>
+    <w:p>
+      <w:pPr>
+        <w:rPr>
+          <w:u w:val="single"/>
+        </w:rPr>
+      </w:pPr>
+      <w:r>
+        <w:rPr>
+          <w:u w:val="single"/>
+        </w:rPr>
+        <w:t>Adding the scan control buttons</w:t>
+      </w:r>
+    </w:p>
+    <w:p/>
+    <w:p>
+      <w:pPr>
+        <w:pStyle w:val="ListParagraph"/>
+        <w:numPr>
+          <w:ilvl w:val="0"/>
+          <w:numId w:val="4"/>
+        </w:numPr>
+      </w:pPr>
+      <w:r>
+        <w:t>Entry for ds Positions:</w:t>
+      </w:r>
+    </w:p>
+    <w:p>
+      <w:pPr>
+        <w:pStyle w:val="ListParagraph"/>
+        <w:numPr>
+          <w:ilvl w:val="1"/>
+          <w:numId w:val="4"/>
+        </w:numPr>
+      </w:pPr>
+      <w:r>
+        <w:t>(</w:t>
+      </w:r>
+      <w:proofErr w:type="spellStart"/>
+      <w:proofErr w:type="gramStart"/>
+      <w:r>
+        <w:t>start,end</w:t>
+      </w:r>
+      <w:proofErr w:type="gramEnd"/>
+      <w:r>
+        <w:t>,step</w:t>
+      </w:r>
+      <w:proofErr w:type="spellEnd"/>
+      <w:r>
+        <w:t>) notation</w:t>
+      </w:r>
+    </w:p>
+    <w:p>
+      <w:pPr>
+        <w:pStyle w:val="ListParagraph"/>
+        <w:numPr>
+          <w:ilvl w:val="1"/>
+          <w:numId w:val="4"/>
+        </w:numPr>
+      </w:pPr>
+      <w:r>
+        <w:t xml:space="preserve">Look for + sign to add </w:t>
+      </w:r>
+      <w:proofErr w:type="gramStart"/>
+      <w:r>
+        <w:t>regions</w:t>
+      </w:r>
+      <w:proofErr w:type="gramEnd"/>
+    </w:p>
+    <w:p>
+      <w:pPr>
+        <w:pStyle w:val="ListParagraph"/>
+        <w:numPr>
+          <w:ilvl w:val="2"/>
+          <w:numId w:val="4"/>
+        </w:numPr>
+      </w:pPr>
+      <w:r>
+        <w:t>So (1,2,0.</w:t>
+      </w:r>
+      <w:proofErr w:type="gramStart"/>
+      <w:r>
+        <w:t>1)+(</w:t>
+      </w:r>
+      <w:proofErr w:type="gramEnd"/>
+      <w:r>
+        <w:t>2,3,0.5) would add these regions</w:t>
+      </w:r>
+    </w:p>
+    <w:p>
+      <w:pPr>
+        <w:pStyle w:val="ListParagraph"/>
+        <w:numPr>
+          <w:ilvl w:val="0"/>
+          <w:numId w:val="4"/>
+        </w:numPr>
+      </w:pPr>
+      <w:r>
+        <w:t>Entry for batch number</w:t>
+      </w:r>
+    </w:p>
+    <w:p>
+      <w:pPr>
+        <w:pStyle w:val="ListParagraph"/>
+        <w:numPr>
+          <w:ilvl w:val="0"/>
+          <w:numId w:val="4"/>
+        </w:numPr>
+      </w:pPr>
+      <w:r>
+        <w:t xml:space="preserve">Check box for </w:t>
+      </w:r>
+      <w:r>
+        <w:t xml:space="preserve">translation </w:t>
+      </w:r>
+      <w:proofErr w:type="gramStart"/>
+      <w:r>
+        <w:t>correction</w:t>
+      </w:r>
+      <w:proofErr w:type="gramEnd"/>
+    </w:p>
+    <w:p>
+      <w:pPr>
+        <w:pStyle w:val="ListParagraph"/>
+        <w:numPr>
+          <w:ilvl w:val="0"/>
+          <w:numId w:val="4"/>
+        </w:numPr>
+      </w:pPr>
+      <w:r>
+        <w:t>Check box</w:t>
+      </w:r>
+      <w:r>
+        <w:t xml:space="preserve"> </w:t>
+      </w:r>
+      <w:r>
+        <w:t xml:space="preserve">for smart </w:t>
+      </w:r>
+      <w:proofErr w:type="gramStart"/>
+      <w:r>
+        <w:t>scan</w:t>
+      </w:r>
+      <w:proofErr w:type="gramEnd"/>
+    </w:p>
+    <w:p>
+      <w:pPr>
+        <w:pStyle w:val="ListParagraph"/>
+        <w:numPr>
+          <w:ilvl w:val="0"/>
+          <w:numId w:val="4"/>
+        </w:numPr>
+      </w:pPr>
+      <w:r>
+        <w:t xml:space="preserve">Button for starting </w:t>
+      </w:r>
+      <w:proofErr w:type="gramStart"/>
+      <w:r>
+        <w:t>scan</w:t>
+      </w:r>
+      <w:proofErr w:type="gramEnd"/>
+    </w:p>
+    <w:p>
+      <w:pPr>
+        <w:pStyle w:val="ListParagraph"/>
+        <w:numPr>
+          <w:ilvl w:val="0"/>
+          <w:numId w:val="4"/>
+        </w:numPr>
+      </w:pPr>
+      <w:r>
+        <w:t>Active directory button</w:t>
+      </w:r>
+    </w:p>
+    <w:p>
+      <w:pPr>
+        <w:ind w:left="720" w:firstLine="0"/>
+      </w:pPr>
+    </w:p>
+    <w:p>
+      <w:pPr>
+        <w:ind w:left="720" w:firstLine="0"/>
+      </w:pPr>
+    </w:p>
+    <w:p>
+      <w:pPr>
+        <w:ind w:left="720" w:firstLine="0"/>
+      </w:pPr>
+    </w:p>
+    <w:p>
+      <w:pPr>
+        <w:ind w:left="720" w:firstLine="0"/>
+        <w:rPr>
+          <w:u w:val="single"/>
+        </w:rPr>
+      </w:pPr>
+      <w:proofErr w:type="spellStart"/>
+      <w:r>
+        <w:rPr>
+          <w:u w:val="single"/>
+        </w:rPr>
+        <w:t>Misc</w:t>
+      </w:r>
+      <w:proofErr w:type="spellEnd"/>
+      <w:r>
+        <w:rPr>
+          <w:u w:val="single"/>
+        </w:rPr>
+        <w:t xml:space="preserve"> features.</w:t>
+      </w:r>
+    </w:p>
+    <w:p>
+      <w:pPr>
+        <w:pStyle w:val="ListParagraph"/>
+        <w:numPr>
+          <w:ilvl w:val="0"/>
+          <w:numId w:val="5"/>
+        </w:numPr>
+      </w:pPr>
+      <w:r>
+        <w:t xml:space="preserve">Adding dividers to separate logically separate </w:t>
+      </w:r>
+      <w:proofErr w:type="gramStart"/>
+      <w:r>
+        <w:t>controls</w:t>
+      </w:r>
+      <w:proofErr w:type="gramEnd"/>
+    </w:p>
+    <w:p>
+      <w:pPr>
+        <w:pStyle w:val="ListParagraph"/>
+        <w:numPr>
+          <w:ilvl w:val="0"/>
+          <w:numId w:val="5"/>
+        </w:numPr>
+      </w:pPr>
+      <w:r>
+        <w:t xml:space="preserve">Adding a back end to the save image </w:t>
+      </w:r>
+      <w:proofErr w:type="gramStart"/>
+      <w:r>
+        <w:t>button</w:t>
+      </w:r>
+      <w:proofErr w:type="gramEnd"/>
+    </w:p>
+    <w:p>
+      <w:pPr>
+        <w:pStyle w:val="ListParagraph"/>
+        <w:numPr>
+          <w:ilvl w:val="1"/>
+          <w:numId w:val="5"/>
+        </w:numPr>
+      </w:pPr>
+      <w:r>
+        <w:t xml:space="preserve">Should save image with the current data + exposure + </w:t>
+      </w:r>
+      <w:proofErr w:type="gramStart"/>
+      <w:r>
+        <w:t>gain</w:t>
+      </w:r>
+      <w:proofErr w:type="gramEnd"/>
+    </w:p>
+    <w:p>
+      <w:pPr>
+        <w:pStyle w:val="ListParagraph"/>
+        <w:numPr>
+          <w:ilvl w:val="1"/>
+          <w:numId w:val="5"/>
+        </w:numPr>
+      </w:pPr>
+      <w:r>
+        <w:t xml:space="preserve">Remember the directory of the last </w:t>
+      </w:r>
+      <w:proofErr w:type="gramStart"/>
+      <w:r>
+        <w:t>save</w:t>
+      </w:r>
+      <w:proofErr w:type="gramEnd"/>
+    </w:p>
+    <w:p>
+      <w:pPr>
+        <w:ind w:left="720" w:firstLine="0"/>
+      </w:pPr>
+    </w:p>
+    <w:p>
+      <w:pPr>
+        <w:ind w:left="720" w:firstLine="0"/>
+      </w:pPr>
+    </w:p>
+    <w:p>
+      <w:pPr>
+        <w:rPr>
+          <w:u w:val="single"/>
+        </w:rPr>
+      </w:pPr>
+      <w:r>
+        <w:rPr>
+          <w:u w:val="single"/>
+        </w:rPr>
+        <w:t>TO DO LIST</w:t>
+      </w:r>
+    </w:p>
+    <w:tbl>
+      <w:tblPr>
+        <w:tblStyle w:val="TableGrid"/>
+        <w:tblW w:w="0" w:type="auto"/>
+        <w:tblLook w:val="04A0" w:firstRow="1" w:lastRow="0" w:firstColumn="1" w:lastColumn="0" w:noHBand="0" w:noVBand="1"/>
+      </w:tblPr>
+      <w:tblGrid>
+        <w:gridCol w:w="7915"/>
+        <w:gridCol w:w="1435"/>
+      </w:tblGrid>
+      <w:tr>
+        <w:tc>
+          <w:tcPr>
+            <w:tcW w:w="7915" w:type="dxa"/>
+          </w:tcPr>
+          <w:p>
+            <w:pPr>
+              <w:ind w:firstLine="0"/>
+              <w:rPr>
+                <w:b/>
+                <w:bCs/>
+                <w:sz w:val="20"/>
+                <w:szCs w:val="20"/>
+              </w:rPr>
+            </w:pPr>
+            <w:r>
+              <w:rPr>
+                <w:b/>
+                <w:bCs/>
+                <w:sz w:val="20"/>
+                <w:szCs w:val="20"/>
+              </w:rPr>
+              <w:t>Task</w:t>
+            </w:r>
+          </w:p>
+        </w:tc>
+        <w:tc>
+          <w:tcPr>
+            <w:tcW w:w="1435" w:type="dxa"/>
+          </w:tcPr>
+          <w:p>
+            <w:pPr>
+              <w:ind w:firstLine="0"/>
+              <w:rPr>
+                <w:b/>
+                <w:bCs/>
+                <w:sz w:val="20"/>
+                <w:szCs w:val="20"/>
+              </w:rPr>
+            </w:pPr>
+            <w:proofErr w:type="gramStart"/>
+            <w:r>
+              <w:rPr>
+                <w:b/>
+                <w:bCs/>
+                <w:sz w:val="20"/>
+                <w:szCs w:val="20"/>
+              </w:rPr>
+              <w:t>Completed ?</w:t>
+            </w:r>
+            <w:proofErr w:type="gramEnd"/>
+          </w:p>
+        </w:tc>
+      </w:tr>
+      <w:tr>
+        <w:tc>
+          <w:tcPr>
+            <w:tcW w:w="7915" w:type="dxa"/>
+          </w:tcPr>
+          <w:p>
+            <w:pPr>
+              <w:ind w:firstLine="0"/>
+              <w:rPr>
+                <w:sz w:val="20"/>
+                <w:szCs w:val="20"/>
+              </w:rPr>
+            </w:pPr>
+            <w:r>
+              <w:rPr>
+                <w:sz w:val="20"/>
+                <w:szCs w:val="20"/>
+              </w:rPr>
+              <w:t xml:space="preserve">Put a limit of </w:t>
+            </w:r>
+            <w:r>
+              <w:rPr>
+                <w:sz w:val="20"/>
+                <w:szCs w:val="20"/>
+              </w:rPr>
+              <w:t>10</w:t>
+            </w:r>
+            <w:r>
+              <w:rPr>
+                <w:sz w:val="20"/>
+                <w:szCs w:val="20"/>
+              </w:rPr>
+              <w:t>0 data points on the live data plot so that it doesn’t look cluttered</w:t>
+            </w:r>
+          </w:p>
+        </w:tc>
+        <w:tc>
+          <w:tcPr>
+            <w:tcW w:w="1435" w:type="dxa"/>
+          </w:tcPr>
+          <w:p>
+            <w:pPr>
+              <w:ind w:firstLine="0"/>
+              <w:rPr>
+                <w:sz w:val="20"/>
+                <w:szCs w:val="20"/>
+              </w:rPr>
+            </w:pPr>
+            <w:r>
+              <w:rPr>
+                <w:sz w:val="20"/>
+                <w:szCs w:val="20"/>
+              </w:rPr>
+              <w:t>True</w:t>
+            </w:r>
+          </w:p>
+        </w:tc>
+      </w:tr>
+      <w:tr>
+        <w:tc>
+          <w:tcPr>
+            <w:tcW w:w="7915" w:type="dxa"/>
+          </w:tcPr>
+          <w:p>
+            <w:pPr>
+              <w:ind w:firstLine="0"/>
+              <w:rPr>
+                <w:sz w:val="20"/>
+                <w:szCs w:val="20"/>
+              </w:rPr>
+            </w:pPr>
+            <w:r>
+              <w:rPr>
+                <w:sz w:val="20"/>
+                <w:szCs w:val="20"/>
+              </w:rPr>
+              <w:t xml:space="preserve">Fix user </w:t>
+            </w:r>
+            <w:proofErr w:type="spellStart"/>
+            <w:r>
+              <w:rPr>
+                <w:sz w:val="20"/>
+                <w:szCs w:val="20"/>
+              </w:rPr>
+              <w:t>warninig</w:t>
+            </w:r>
+            <w:proofErr w:type="spellEnd"/>
+            <w:r>
+              <w:rPr>
+                <w:sz w:val="20"/>
+                <w:szCs w:val="20"/>
+              </w:rPr>
+              <w:t xml:space="preserve">: </w:t>
+            </w:r>
+            <w:proofErr w:type="spellStart"/>
+            <w:r>
+              <w:rPr>
+                <w:sz w:val="20"/>
+                <w:szCs w:val="20"/>
+              </w:rPr>
+              <w:t>UserWarning</w:t>
+            </w:r>
+            <w:proofErr w:type="spellEnd"/>
+            <w:r>
+              <w:rPr>
+                <w:sz w:val="20"/>
+                <w:szCs w:val="20"/>
+              </w:rPr>
+              <w:t>: Attempting to set identical low and high x……</w:t>
+            </w:r>
+          </w:p>
+        </w:tc>
+        <w:tc>
+          <w:tcPr>
+            <w:tcW w:w="1435" w:type="dxa"/>
+          </w:tcPr>
+          <w:p>
+            <w:pPr>
+              <w:ind w:firstLine="0"/>
+              <w:rPr>
+                <w:sz w:val="20"/>
+                <w:szCs w:val="20"/>
+              </w:rPr>
+            </w:pPr>
+            <w:r>
+              <w:rPr>
+                <w:sz w:val="20"/>
+                <w:szCs w:val="20"/>
+              </w:rPr>
+              <w:t>True</w:t>
+            </w:r>
+          </w:p>
+        </w:tc>
+      </w:tr>
+      <w:tr>
+        <w:tc>
+          <w:tcPr>
+            <w:tcW w:w="7915" w:type="dxa"/>
+          </w:tcPr>
+          <w:p>
+            <w:pPr>
+              <w:ind w:firstLine="0"/>
+              <w:rPr>
+                <w:sz w:val="20"/>
+                <w:szCs w:val="20"/>
+              </w:rPr>
+            </w:pPr>
+            <w:r>
+              <w:rPr>
+                <w:sz w:val="20"/>
+                <w:szCs w:val="20"/>
+              </w:rPr>
+              <w:t xml:space="preserve">Fix name of image_0 (should just be </w:t>
+            </w:r>
+            <w:proofErr w:type="spellStart"/>
+            <w:r>
+              <w:rPr>
+                <w:sz w:val="20"/>
+                <w:szCs w:val="20"/>
+              </w:rPr>
+              <w:t>camImage</w:t>
+            </w:r>
+            <w:proofErr w:type="spellEnd"/>
+            <w:r>
+              <w:rPr>
+                <w:sz w:val="20"/>
+                <w:szCs w:val="20"/>
+              </w:rPr>
+              <w:t>)</w:t>
+            </w:r>
+          </w:p>
+        </w:tc>
+        <w:tc>
+          <w:tcPr>
+            <w:tcW w:w="1435" w:type="dxa"/>
+          </w:tcPr>
+          <w:p>
+            <w:pPr>
+              <w:ind w:firstLine="0"/>
+              <w:rPr>
+                <w:sz w:val="20"/>
+                <w:szCs w:val="20"/>
+                <w:u w:val="single"/>
+              </w:rPr>
+            </w:pPr>
+            <w:r>
+              <w:rPr>
+                <w:sz w:val="20"/>
+                <w:szCs w:val="20"/>
+              </w:rPr>
+              <w:t>True</w:t>
+            </w:r>
+          </w:p>
+        </w:tc>
+      </w:tr>
+      <w:tr>
+        <w:tc>
+          <w:tcPr>
+            <w:tcW w:w="7915" w:type="dxa"/>
+          </w:tcPr>
+          <w:p>
+            <w:pPr>
+              <w:ind w:firstLine="0"/>
+              <w:rPr>
+                <w:sz w:val="20"/>
+                <w:szCs w:val="20"/>
+              </w:rPr>
+            </w:pPr>
+            <w:r>
+              <w:rPr>
+                <w:sz w:val="20"/>
+                <w:szCs w:val="20"/>
+              </w:rPr>
+              <w:t>Setup a virtual camera that approximates the code structure for taking a real image</w:t>
+            </w:r>
+          </w:p>
+        </w:tc>
+        <w:tc>
+          <w:tcPr>
+            <w:tcW w:w="1435" w:type="dxa"/>
+          </w:tcPr>
+          <w:p>
+            <w:pPr>
+              <w:ind w:firstLine="0"/>
+              <w:rPr>
+                <w:sz w:val="20"/>
+                <w:szCs w:val="20"/>
+              </w:rPr>
+            </w:pPr>
+            <w:r>
+              <w:rPr>
+                <w:sz w:val="20"/>
+                <w:szCs w:val="20"/>
+              </w:rPr>
+              <w:t>True</w:t>
+            </w:r>
+          </w:p>
+        </w:tc>
+      </w:tr>
+      <w:tr>
+        <w:tc>
+          <w:tcPr>
+            <w:tcW w:w="7915" w:type="dxa"/>
+          </w:tcPr>
+          <w:p>
+            <w:pPr>
+              <w:ind w:firstLine="0"/>
+              <w:rPr>
+                <w:sz w:val="20"/>
+                <w:szCs w:val="20"/>
+              </w:rPr>
+            </w:pPr>
+            <w:r>
+              <w:rPr>
+                <w:sz w:val="20"/>
+                <w:szCs w:val="20"/>
+              </w:rPr>
+              <w:t xml:space="preserve">Change feather logo of </w:t>
+            </w:r>
+            <w:proofErr w:type="spellStart"/>
+            <w:r>
+              <w:rPr>
+                <w:sz w:val="20"/>
+                <w:szCs w:val="20"/>
+              </w:rPr>
+              <w:t>tkinter</w:t>
+            </w:r>
+            <w:proofErr w:type="spellEnd"/>
+            <w:r>
+              <w:rPr>
+                <w:sz w:val="20"/>
+                <w:szCs w:val="20"/>
+              </w:rPr>
+              <w:t xml:space="preserve"> to Anshul’s face</w:t>
+            </w:r>
+          </w:p>
+        </w:tc>
+        <w:tc>
+          <w:tcPr>
+            <w:tcW w:w="1435" w:type="dxa"/>
+          </w:tcPr>
+          <w:p>
+            <w:pPr>
+              <w:ind w:firstLine="0"/>
+              <w:rPr>
+                <w:sz w:val="20"/>
+                <w:szCs w:val="20"/>
+                <w:u w:val="single"/>
+              </w:rPr>
+            </w:pPr>
+            <w:r>
+              <w:rPr>
+                <w:sz w:val="20"/>
+                <w:szCs w:val="20"/>
+              </w:rPr>
+              <w:t>True</w:t>
+            </w:r>
+          </w:p>
+        </w:tc>
+      </w:tr>
+      <w:tr>
+        <w:tc>
+          <w:tcPr>
+            <w:tcW w:w="7915" w:type="dxa"/>
+          </w:tcPr>
+          <w:p>
+            <w:pPr>
+              <w:ind w:firstLine="0"/>
+              <w:rPr>
+                <w:sz w:val="20"/>
+                <w:szCs w:val="20"/>
+              </w:rPr>
+            </w:pPr>
+            <w:r>
+              <w:rPr>
+                <w:sz w:val="20"/>
+                <w:szCs w:val="20"/>
+              </w:rPr>
+              <w:t>Setup a back end for the exposure and gain entries (will just work with virtual cam for now)</w:t>
+            </w:r>
+          </w:p>
+        </w:tc>
+        <w:tc>
+          <w:tcPr>
+            <w:tcW w:w="1435" w:type="dxa"/>
+          </w:tcPr>
+          <w:p>
+            <w:pPr>
+              <w:ind w:firstLine="0"/>
+              <w:rPr>
+                <w:sz w:val="20"/>
+                <w:szCs w:val="20"/>
+                <w:u w:val="single"/>
+              </w:rPr>
+            </w:pPr>
+            <w:r>
+              <w:rPr>
+                <w:sz w:val="20"/>
+                <w:szCs w:val="20"/>
+              </w:rPr>
+              <w:t>True</w:t>
+            </w:r>
+          </w:p>
+        </w:tc>
+      </w:tr>
+      <w:tr>
+        <w:tc>
+          <w:tcPr>
+            <w:tcW w:w="7915" w:type="dxa"/>
+          </w:tcPr>
+          <w:p>
+            <w:pPr>
+              <w:ind w:firstLine="0"/>
+              <w:rPr>
+                <w:sz w:val="20"/>
+                <w:szCs w:val="20"/>
+              </w:rPr>
+            </w:pPr>
+            <w:r>
+              <w:rPr>
+                <w:sz w:val="20"/>
+                <w:szCs w:val="20"/>
+              </w:rPr>
+              <w:t>Setup a virtual ds stage that approximates the real delay stage interface</w:t>
+            </w:r>
+          </w:p>
+        </w:tc>
+        <w:tc>
+          <w:tcPr>
+            <w:tcW w:w="1435" w:type="dxa"/>
+          </w:tcPr>
+          <w:p>
+            <w:pPr>
+              <w:ind w:firstLine="0"/>
+              <w:rPr>
+                <w:sz w:val="20"/>
+                <w:szCs w:val="20"/>
+              </w:rPr>
+            </w:pPr>
+            <w:r>
+              <w:rPr>
+                <w:sz w:val="20"/>
+                <w:szCs w:val="20"/>
+              </w:rPr>
+              <w:t>True</w:t>
+            </w:r>
+          </w:p>
+        </w:tc>
+      </w:tr>
+      <w:tr>
+        <w:tc>
+          <w:tcPr>
+            <w:tcW w:w="7915" w:type="dxa"/>
+          </w:tcPr>
+          <w:p>
+            <w:pPr>
+              <w:ind w:firstLine="0"/>
+              <w:rPr>
+                <w:sz w:val="20"/>
+                <w:szCs w:val="20"/>
+              </w:rPr>
+            </w:pPr>
+            <w:r>
+              <w:rPr>
+                <w:sz w:val="20"/>
+                <w:szCs w:val="20"/>
+              </w:rPr>
+              <w:t>Setup back end for the move ds buttons that approximates the real ds interface</w:t>
+            </w:r>
+          </w:p>
+        </w:tc>
+        <w:tc>
+          <w:tcPr>
+            <w:tcW w:w="1435" w:type="dxa"/>
+          </w:tcPr>
+          <w:p>
+            <w:pPr>
+              <w:ind w:firstLine="0"/>
+              <w:rPr>
+                <w:sz w:val="20"/>
+                <w:szCs w:val="20"/>
+              </w:rPr>
+            </w:pPr>
+            <w:r>
+              <w:rPr>
+                <w:sz w:val="20"/>
+                <w:szCs w:val="20"/>
+              </w:rPr>
+              <w:t>True</w:t>
+            </w:r>
+          </w:p>
+        </w:tc>
+      </w:tr>
+      <w:tr>
+        <w:tc>
+          <w:tcPr>
+            <w:tcW w:w="7915" w:type="dxa"/>
+          </w:tcPr>
+          <w:p>
+            <w:pPr>
+              <w:ind w:firstLine="0"/>
+              <w:rPr>
+                <w:sz w:val="20"/>
+                <w:szCs w:val="20"/>
+              </w:rPr>
+            </w:pPr>
+            <w:r>
+              <w:rPr>
+                <w:sz w:val="20"/>
+                <w:szCs w:val="20"/>
+              </w:rPr>
+              <w:t>Plot the current exposure and gain in the label on the entries</w:t>
+            </w:r>
+          </w:p>
+        </w:tc>
+        <w:tc>
+          <w:tcPr>
+            <w:tcW w:w="1435" w:type="dxa"/>
+          </w:tcPr>
+          <w:p>
+            <w:pPr>
+              <w:ind w:firstLine="0"/>
+              <w:rPr>
+                <w:sz w:val="20"/>
+                <w:szCs w:val="20"/>
+              </w:rPr>
+            </w:pPr>
+            <w:r>
+              <w:rPr>
+                <w:sz w:val="20"/>
+                <w:szCs w:val="20"/>
+              </w:rPr>
+              <w:t>True</w:t>
+            </w:r>
+          </w:p>
+        </w:tc>
+      </w:tr>
+      <w:tr>
+        <w:tc>
+          <w:tcPr>
+            <w:tcW w:w="7915" w:type="dxa"/>
+          </w:tcPr>
+          <w:p>
+            <w:pPr>
+              <w:ind w:firstLine="0"/>
+              <w:rPr>
+                <w:sz w:val="20"/>
+                <w:szCs w:val="20"/>
+              </w:rPr>
+            </w:pPr>
+            <w:r>
+              <w:rPr>
+                <w:sz w:val="20"/>
+                <w:szCs w:val="20"/>
+              </w:rPr>
+              <w:t xml:space="preserve">Add dynamic entry for last sent </w:t>
+            </w:r>
+            <w:proofErr w:type="spellStart"/>
+            <w:r>
+              <w:rPr>
+                <w:sz w:val="20"/>
+                <w:szCs w:val="20"/>
+              </w:rPr>
+              <w:t>dsPosition</w:t>
+            </w:r>
+            <w:proofErr w:type="spellEnd"/>
+          </w:p>
+        </w:tc>
+        <w:tc>
+          <w:tcPr>
+            <w:tcW w:w="1435" w:type="dxa"/>
+          </w:tcPr>
+          <w:p>
+            <w:pPr>
+              <w:ind w:firstLine="0"/>
+              <w:rPr>
+                <w:sz w:val="20"/>
+                <w:szCs w:val="20"/>
+              </w:rPr>
+            </w:pPr>
+            <w:r>
+              <w:rPr>
+                <w:sz w:val="20"/>
+                <w:szCs w:val="20"/>
+              </w:rPr>
+              <w:t>True</w:t>
+            </w:r>
+          </w:p>
+        </w:tc>
+      </w:tr>
+      <w:tr>
+        <w:tc>
+          <w:tcPr>
+            <w:tcW w:w="7915" w:type="dxa"/>
+          </w:tcPr>
+          <w:p>
+            <w:pPr>
+              <w:ind w:firstLine="0"/>
+              <w:rPr>
+                <w:sz w:val="20"/>
+                <w:szCs w:val="20"/>
+              </w:rPr>
+            </w:pPr>
+            <w:r>
+              <w:rPr>
+                <w:sz w:val="20"/>
+                <w:szCs w:val="20"/>
+              </w:rPr>
+              <w:t>Make sure an ROI has an area of at least 1</w:t>
+            </w:r>
+          </w:p>
+        </w:tc>
+        <w:tc>
+          <w:tcPr>
+            <w:tcW w:w="1435" w:type="dxa"/>
+          </w:tcPr>
+          <w:p>
+            <w:pPr>
+              <w:ind w:firstLine="0"/>
+              <w:rPr>
+                <w:sz w:val="20"/>
+                <w:szCs w:val="20"/>
+              </w:rPr>
+            </w:pPr>
+            <w:r>
+              <w:rPr>
+                <w:sz w:val="20"/>
+                <w:szCs w:val="20"/>
+              </w:rPr>
+              <w:t>True</w:t>
+            </w:r>
+          </w:p>
+        </w:tc>
+      </w:tr>
+      <w:tr>
+        <w:tc>
+          <w:tcPr>
+            <w:tcW w:w="7915" w:type="dxa"/>
+          </w:tcPr>
+          <w:p>
+            <w:pPr>
+              <w:ind w:firstLine="0"/>
+              <w:rPr>
+                <w:sz w:val="20"/>
+                <w:szCs w:val="20"/>
+              </w:rPr>
+            </w:pPr>
+            <w:r>
+              <w:rPr>
+                <w:sz w:val="20"/>
+                <w:szCs w:val="20"/>
+              </w:rPr>
+              <w:t>Add clear all ROI button</w:t>
+            </w:r>
+            <w:r>
+              <w:rPr>
+                <w:sz w:val="20"/>
+                <w:szCs w:val="20"/>
+              </w:rPr>
+              <w:t>, save button, and load button</w:t>
+            </w:r>
+          </w:p>
+        </w:tc>
+        <w:tc>
+          <w:tcPr>
+            <w:tcW w:w="1435" w:type="dxa"/>
+          </w:tcPr>
+          <w:p>
+            <w:pPr>
+              <w:ind w:firstLine="0"/>
+              <w:rPr>
+                <w:sz w:val="20"/>
+                <w:szCs w:val="20"/>
+              </w:rPr>
+            </w:pPr>
+            <w:r>
+              <w:rPr>
+                <w:sz w:val="20"/>
+                <w:szCs w:val="20"/>
+              </w:rPr>
+              <w:t>True</w:t>
+            </w:r>
+          </w:p>
+        </w:tc>
+      </w:tr>
+      <w:tr>
+        <w:tc>
+          <w:tcPr>
+            <w:tcW w:w="7915" w:type="dxa"/>
+          </w:tcPr>
+          <w:p>
+            <w:pPr>
+              <w:ind w:firstLine="0"/>
+              <w:rPr>
+                <w:sz w:val="20"/>
+                <w:szCs w:val="20"/>
+              </w:rPr>
+            </w:pPr>
+            <w:r>
+              <w:rPr>
+                <w:sz w:val="20"/>
+                <w:szCs w:val="20"/>
+              </w:rPr>
+              <w:t>Add backend for ROI controls buttons, save, load, clear</w:t>
+            </w:r>
+          </w:p>
+        </w:tc>
+        <w:tc>
+          <w:tcPr>
+            <w:tcW w:w="1435" w:type="dxa"/>
+          </w:tcPr>
+          <w:p>
+            <w:pPr>
+              <w:ind w:firstLine="0"/>
+              <w:rPr>
+                <w:sz w:val="20"/>
+                <w:szCs w:val="20"/>
+              </w:rPr>
+            </w:pPr>
+            <w:r>
+              <w:rPr>
+                <w:sz w:val="20"/>
+                <w:szCs w:val="20"/>
+              </w:rPr>
+              <w:t>True</w:t>
+            </w:r>
+          </w:p>
+        </w:tc>
+      </w:tr>
+      <w:tr>
+        <w:tc>
+          <w:tcPr>
+            <w:tcW w:w="7915" w:type="dxa"/>
+          </w:tcPr>
+          <w:p>
+            <w:pPr>
+              <w:ind w:firstLine="0"/>
+              <w:rPr>
+                <w:sz w:val="20"/>
+                <w:szCs w:val="20"/>
+              </w:rPr>
+            </w:pPr>
+            <w:r>
+              <w:rPr>
+                <w:sz w:val="20"/>
+                <w:szCs w:val="20"/>
+              </w:rPr>
+              <w:t>Display ROI number in image title</w:t>
+            </w:r>
+          </w:p>
+        </w:tc>
+        <w:tc>
+          <w:tcPr>
+            <w:tcW w:w="1435" w:type="dxa"/>
+          </w:tcPr>
+          <w:p>
+            <w:pPr>
+              <w:ind w:firstLine="0"/>
+              <w:rPr>
+                <w:sz w:val="20"/>
+                <w:szCs w:val="20"/>
+              </w:rPr>
+            </w:pPr>
+            <w:r>
+              <w:rPr>
+                <w:sz w:val="20"/>
+                <w:szCs w:val="20"/>
+              </w:rPr>
+              <w:t>True</w:t>
+            </w:r>
+          </w:p>
+        </w:tc>
+      </w:tr>
+      <w:tr>
+        <w:tc>
+          <w:tcPr>
+            <w:tcW w:w="7915" w:type="dxa"/>
+          </w:tcPr>
+          <w:p>
+            <w:pPr>
+              <w:ind w:firstLine="0"/>
+              <w:rPr>
+                <w:sz w:val="20"/>
+                <w:szCs w:val="20"/>
+              </w:rPr>
+            </w:pPr>
+            <w:r>
+              <w:rPr>
+                <w:sz w:val="20"/>
+                <w:szCs w:val="20"/>
+              </w:rPr>
+              <w:t xml:space="preserve">Fix issue of history deleting!!! </w:t>
+            </w:r>
+          </w:p>
+        </w:tc>
+        <w:tc>
+          <w:tcPr>
+            <w:tcW w:w="1435" w:type="dxa"/>
+          </w:tcPr>
+          <w:p>
+            <w:pPr>
+              <w:ind w:firstLine="0"/>
+              <w:rPr>
+                <w:sz w:val="20"/>
+                <w:szCs w:val="20"/>
+              </w:rPr>
+            </w:pPr>
+            <w:r>
+              <w:rPr>
+                <w:sz w:val="20"/>
+                <w:szCs w:val="20"/>
+              </w:rPr>
+              <w:t>True</w:t>
+            </w:r>
+          </w:p>
+        </w:tc>
+      </w:tr>
+    </w:tbl>
+    <w:p>
+      <w:pPr>
+        <w:ind w:left="720" w:firstLine="0"/>
+      </w:pPr>
+    </w:p>
+    <w:p>
+      <w:pPr>
+        <w:ind w:left="720" w:firstLine="0"/>
+      </w:pPr>
+    </w:p>
+    <w:p/>
+    <w:p>
+      <w:pPr>
+        <w:ind w:firstLine="0"/>
+      </w:pPr>
+      <w:r>
+        <w:t>What should be displayed during a scan?</w:t>
+      </w:r>
+    </w:p>
+    <w:p>
+      <w:pPr>
+        <w:ind w:firstLine="0"/>
+      </w:pPr>
+      <w:r>
+        <w:t>The live image along with the ROI</w:t>
+      </w:r>
+    </w:p>
+    <w:p>
+      <w:pPr>
+        <w:ind w:firstLine="0"/>
+      </w:pPr>
+      <w:r>
+        <w:t>Should the ROI object be the thing that updates the patch through a method?</w:t>
+      </w:r>
+    </w:p>
+    <w:p>
+      <w:pPr>
+        <w:ind w:firstLine="0"/>
+      </w:pPr>
+    </w:p>
+    <w:p>
+      <w:pPr>
+        <w:ind w:firstLine="0"/>
+        <w:rPr>
+          <w:u w:val="single"/>
+        </w:rPr>
+      </w:pPr>
+      <w:r>
+        <w:rPr>
+          <w:u w:val="single"/>
+        </w:rPr>
+        <w:t>Quick changes</w:t>
       </w:r>
     </w:p>
     <w:sectPr>
       <w:pgSz w:w="12240" w:h="15840"/>
-      <w:pgMar w:top="1440" w:right="1440" w:bottom="1440" w:left="1440" w:header="720" w:footer="720" w:gutter="0"/>
+      <w:pgMar w:top="720" w:right="720" w:bottom="720" w:left="720" w:header="720" w:footer="720" w:gutter="0"/>
       <w:cols w:space="720"/>
       <w:docGrid w:linePitch="360"/>
     </w:sectPr>
@@ -560,7 +1941,7 @@
 </file>
 
 <file path=word/numbering.xml><?xml version="1.0" encoding="utf-8"?>
-<w:numbering xmlns:wpc="http://schemas.microsoft.com/office/word/2010/wordprocessingCanvas" xmlns:cx="http://schemas.microsoft.com/office/drawing/2014/chartex" xmlns:cx1="http://schemas.microsoft.com/office/drawing/2015/9/8/chartex" xmlns:cx2="http://schemas.microsoft.com/office/drawing/2015/10/21/chartex" xmlns:cx3="http://schemas.microsoft.com/office/drawing/2016/5/9/chartex" xmlns:cx4="http://schemas.microsoft.com/office/drawing/2016/5/10/chartex" xmlns:cx5="http://schemas.microsoft.com/office/drawing/2016/5/11/chartex" xmlns:cx6="http://schemas.microsoft.com/office/drawing/2016/5/12/chartex" xmlns:cx7="http://schemas.microsoft.com/office/drawing/2016/5/13/chartex" xmlns:cx8="http://schemas.microsoft.com/office/drawing/2016/5/14/chartex" xmlns:mc="http://schemas.openxmlformats.org/markup-compatibility/2006" xmlns:aink="http://schemas.microsoft.com/office/drawing/2016/ink" xmlns:am3d="http://schemas.microsoft.com/office/drawing/2017/model3d" xmlns:o="urn:schemas-microsoft-com:office:office" xmlns:oel="http://schemas.microsoft.com/office/2019/extlst" xmlns:r="http://schemas.openxmlformats.org/officeDocument/2006/relationships" xmlns:m="http://schemas.openxmlformats.org/officeDocument/2006/math" xmlns:v="urn:schemas-microsoft-com:vml" xmlns:wp14="http://schemas.microsoft.com/office/word/2010/wordprocessingDrawing" xmlns:wp="http://schemas.openxmlformats.org/drawingml/2006/wordprocessingDrawing" xmlns:w10="urn:schemas-microsoft-com:office:word" xmlns:w="http://schemas.openxmlformats.org/wordprocessingml/2006/main" xmlns:w14="http://schemas.microsoft.com/office/word/2010/wordml" xmlns:w15="http://schemas.microsoft.com/office/word/2012/wordml" xmlns:w16cex="http://schemas.microsoft.com/office/word/2018/wordml/cex" xmlns:w16cid="http://schemas.microsoft.com/office/word/2016/wordml/cid" xmlns:w16="http://schemas.microsoft.com/office/word/2018/wordml" xmlns:w16sdtdh="http://schemas.microsoft.com/office/word/2020/wordml/sdtdatahash" xmlns:w16se="http://schemas.microsoft.com/office/word/2015/wordml/symex" xmlns:wpg="http://schemas.microsoft.com/office/word/2010/wordprocessingGroup" xmlns:wpi="http://schemas.microsoft.com/office/word/2010/wordprocessingInk" xmlns:wne="http://schemas.microsoft.com/office/word/2006/wordml" xmlns:wps="http://schemas.microsoft.com/office/word/2010/wordprocessingShape" mc:Ignorable="w14 w15 w16se w16cid w16 w16cex w16sdtdh wp14">
+<w:numbering xmlns:wpc="http://schemas.microsoft.com/office/word/2010/wordprocessingCanvas" xmlns:cx="http://schemas.microsoft.com/office/drawing/2014/chartex" xmlns:cx1="http://schemas.microsoft.com/office/drawing/2015/9/8/chartex" xmlns:cx2="http://schemas.microsoft.com/office/drawing/2015/10/21/chartex" xmlns:cx3="http://schemas.microsoft.com/office/drawing/2016/5/9/chartex" xmlns:cx4="http://schemas.microsoft.com/office/drawing/2016/5/10/chartex" xmlns:cx5="http://schemas.microsoft.com/office/drawing/2016/5/11/chartex" xmlns:cx6="http://schemas.microsoft.com/office/drawing/2016/5/12/chartex" xmlns:cx7="http://schemas.microsoft.com/office/drawing/2016/5/13/chartex" xmlns:cx8="http://schemas.microsoft.com/office/drawing/2016/5/14/chartex" xmlns:mc="http://schemas.openxmlformats.org/markup-compatibility/2006" xmlns:aink="http://schemas.microsoft.com/office/drawing/2016/ink" xmlns:am3d="http://schemas.microsoft.com/office/drawing/2017/model3d" xmlns:o="urn:schemas-microsoft-com:office:office" xmlns:oel="http://schemas.microsoft.com/office/2019/extlst" xmlns:r="http://schemas.openxmlformats.org/officeDocument/2006/relationships" xmlns:m="http://schemas.openxmlformats.org/officeDocument/2006/math" xmlns:v="urn:schemas-microsoft-com:vml" xmlns:wp14="http://schemas.microsoft.com/office/word/2010/wordprocessingDrawing" xmlns:wp="http://schemas.openxmlformats.org/drawingml/2006/wordprocessingDrawing" xmlns:w10="urn:schemas-microsoft-com:office:word" xmlns:w="http://schemas.openxmlformats.org/wordprocessingml/2006/main" xmlns:w14="http://schemas.microsoft.com/office/word/2010/wordml" xmlns:w15="http://schemas.microsoft.com/office/word/2012/wordml" xmlns:w16cex="http://schemas.microsoft.com/office/word/2018/wordml/cex" xmlns:w16cid="http://schemas.microsoft.com/office/word/2016/wordml/cid" xmlns:w16="http://schemas.microsoft.com/office/word/2018/wordml" xmlns:w16du="http://schemas.microsoft.com/office/word/2023/wordml/word16du" xmlns:w16sdtdh="http://schemas.microsoft.com/office/word/2020/wordml/sdtdatahash" xmlns:w16se="http://schemas.microsoft.com/office/word/2015/wordml/symex" xmlns:wpg="http://schemas.microsoft.com/office/word/2010/wordprocessingGroup" xmlns:wpi="http://schemas.microsoft.com/office/word/2010/wordprocessingInk" xmlns:wne="http://schemas.microsoft.com/office/word/2006/wordml" xmlns:wps="http://schemas.microsoft.com/office/word/2010/wordprocessingShape" mc:Ignorable="w14 w15 w16se w16cid w16 w16cex w16sdtdh wp14">
   <w:abstractNum w:abstractNumId="0" w15:restartNumberingAfterBreak="0">
     <w:nsid w:val="18616437"/>
     <w:multiLevelType w:val="hybridMultilevel"/>
@@ -764,6 +2145,184 @@
     </w:lvl>
   </w:abstractNum>
   <w:abstractNum w:abstractNumId="2" w15:restartNumberingAfterBreak="0">
+    <w:nsid w:val="6C9157C4"/>
+    <w:multiLevelType w:val="hybridMultilevel"/>
+    <w:tmpl w:val="E2A43D10"/>
+    <w:lvl w:ilvl="0" w:tplc="609A4C70">
+      <w:start w:val="1"/>
+      <w:numFmt w:val="decimal"/>
+      <w:lvlText w:val="%1.)"/>
+      <w:lvlJc w:val="left"/>
+      <w:pPr>
+        <w:ind w:left="1080" w:hanging="360"/>
+      </w:pPr>
+      <w:rPr>
+        <w:rFonts w:hint="default"/>
+      </w:rPr>
+    </w:lvl>
+    <w:lvl w:ilvl="1" w:tplc="04090019">
+      <w:start w:val="1"/>
+      <w:numFmt w:val="lowerLetter"/>
+      <w:lvlText w:val="%2."/>
+      <w:lvlJc w:val="left"/>
+      <w:pPr>
+        <w:ind w:left="1800" w:hanging="360"/>
+      </w:pPr>
+    </w:lvl>
+    <w:lvl w:ilvl="2" w:tplc="0409001B" w:tentative="1">
+      <w:start w:val="1"/>
+      <w:numFmt w:val="lowerRoman"/>
+      <w:lvlText w:val="%3."/>
+      <w:lvlJc w:val="right"/>
+      <w:pPr>
+        <w:ind w:left="2520" w:hanging="180"/>
+      </w:pPr>
+    </w:lvl>
+    <w:lvl w:ilvl="3" w:tplc="0409000F" w:tentative="1">
+      <w:start w:val="1"/>
+      <w:numFmt w:val="decimal"/>
+      <w:lvlText w:val="%4."/>
+      <w:lvlJc w:val="left"/>
+      <w:pPr>
+        <w:ind w:left="3240" w:hanging="360"/>
+      </w:pPr>
+    </w:lvl>
+    <w:lvl w:ilvl="4" w:tplc="04090019" w:tentative="1">
+      <w:start w:val="1"/>
+      <w:numFmt w:val="lowerLetter"/>
+      <w:lvlText w:val="%5."/>
+      <w:lvlJc w:val="left"/>
+      <w:pPr>
+        <w:ind w:left="3960" w:hanging="360"/>
+      </w:pPr>
+    </w:lvl>
+    <w:lvl w:ilvl="5" w:tplc="0409001B" w:tentative="1">
+      <w:start w:val="1"/>
+      <w:numFmt w:val="lowerRoman"/>
+      <w:lvlText w:val="%6."/>
+      <w:lvlJc w:val="right"/>
+      <w:pPr>
+        <w:ind w:left="4680" w:hanging="180"/>
+      </w:pPr>
+    </w:lvl>
+    <w:lvl w:ilvl="6" w:tplc="0409000F" w:tentative="1">
+      <w:start w:val="1"/>
+      <w:numFmt w:val="decimal"/>
+      <w:lvlText w:val="%7."/>
+      <w:lvlJc w:val="left"/>
+      <w:pPr>
+        <w:ind w:left="5400" w:hanging="360"/>
+      </w:pPr>
+    </w:lvl>
+    <w:lvl w:ilvl="7" w:tplc="04090019" w:tentative="1">
+      <w:start w:val="1"/>
+      <w:numFmt w:val="lowerLetter"/>
+      <w:lvlText w:val="%8."/>
+      <w:lvlJc w:val="left"/>
+      <w:pPr>
+        <w:ind w:left="6120" w:hanging="360"/>
+      </w:pPr>
+    </w:lvl>
+    <w:lvl w:ilvl="8" w:tplc="0409001B" w:tentative="1">
+      <w:start w:val="1"/>
+      <w:numFmt w:val="lowerRoman"/>
+      <w:lvlText w:val="%9."/>
+      <w:lvlJc w:val="right"/>
+      <w:pPr>
+        <w:ind w:left="6840" w:hanging="180"/>
+      </w:pPr>
+    </w:lvl>
+  </w:abstractNum>
+  <w:abstractNum w:abstractNumId="3" w15:restartNumberingAfterBreak="0">
+    <w:nsid w:val="70ED78AC"/>
+    <w:multiLevelType w:val="hybridMultilevel"/>
+    <w:tmpl w:val="0B4EF078"/>
+    <w:lvl w:ilvl="0" w:tplc="53B84922">
+      <w:start w:val="1"/>
+      <w:numFmt w:val="decimal"/>
+      <w:lvlText w:val="%1.)"/>
+      <w:lvlJc w:val="left"/>
+      <w:pPr>
+        <w:ind w:left="1080" w:hanging="360"/>
+      </w:pPr>
+      <w:rPr>
+        <w:rFonts w:hint="default"/>
+      </w:rPr>
+    </w:lvl>
+    <w:lvl w:ilvl="1" w:tplc="04090019">
+      <w:start w:val="1"/>
+      <w:numFmt w:val="lowerLetter"/>
+      <w:lvlText w:val="%2."/>
+      <w:lvlJc w:val="left"/>
+      <w:pPr>
+        <w:ind w:left="1800" w:hanging="360"/>
+      </w:pPr>
+    </w:lvl>
+    <w:lvl w:ilvl="2" w:tplc="0409001B">
+      <w:start w:val="1"/>
+      <w:numFmt w:val="lowerRoman"/>
+      <w:lvlText w:val="%3."/>
+      <w:lvlJc w:val="right"/>
+      <w:pPr>
+        <w:ind w:left="2520" w:hanging="180"/>
+      </w:pPr>
+    </w:lvl>
+    <w:lvl w:ilvl="3" w:tplc="0409000F" w:tentative="1">
+      <w:start w:val="1"/>
+      <w:numFmt w:val="decimal"/>
+      <w:lvlText w:val="%4."/>
+      <w:lvlJc w:val="left"/>
+      <w:pPr>
+        <w:ind w:left="3240" w:hanging="360"/>
+      </w:pPr>
+    </w:lvl>
+    <w:lvl w:ilvl="4" w:tplc="04090019" w:tentative="1">
+      <w:start w:val="1"/>
+      <w:numFmt w:val="lowerLetter"/>
+      <w:lvlText w:val="%5."/>
+      <w:lvlJc w:val="left"/>
+      <w:pPr>
+        <w:ind w:left="3960" w:hanging="360"/>
+      </w:pPr>
+    </w:lvl>
+    <w:lvl w:ilvl="5" w:tplc="0409001B" w:tentative="1">
+      <w:start w:val="1"/>
+      <w:numFmt w:val="lowerRoman"/>
+      <w:lvlText w:val="%6."/>
+      <w:lvlJc w:val="right"/>
+      <w:pPr>
+        <w:ind w:left="4680" w:hanging="180"/>
+      </w:pPr>
+    </w:lvl>
+    <w:lvl w:ilvl="6" w:tplc="0409000F" w:tentative="1">
+      <w:start w:val="1"/>
+      <w:numFmt w:val="decimal"/>
+      <w:lvlText w:val="%7."/>
+      <w:lvlJc w:val="left"/>
+      <w:pPr>
+        <w:ind w:left="5400" w:hanging="360"/>
+      </w:pPr>
+    </w:lvl>
+    <w:lvl w:ilvl="7" w:tplc="04090019" w:tentative="1">
+      <w:start w:val="1"/>
+      <w:numFmt w:val="lowerLetter"/>
+      <w:lvlText w:val="%8."/>
+      <w:lvlJc w:val="left"/>
+      <w:pPr>
+        <w:ind w:left="6120" w:hanging="360"/>
+      </w:pPr>
+    </w:lvl>
+    <w:lvl w:ilvl="8" w:tplc="0409001B" w:tentative="1">
+      <w:start w:val="1"/>
+      <w:numFmt w:val="lowerRoman"/>
+      <w:lvlText w:val="%9."/>
+      <w:lvlJc w:val="right"/>
+      <w:pPr>
+        <w:ind w:left="6840" w:hanging="180"/>
+      </w:pPr>
+    </w:lvl>
+  </w:abstractNum>
+  <w:abstractNum w:abstractNumId="4" w15:restartNumberingAfterBreak="0">
     <w:nsid w:val="7E2E0A36"/>
     <w:multiLevelType w:val="hybridMultilevel"/>
     <w:tmpl w:val="29388D56"/>
@@ -859,6 +2418,12 @@
     <w:abstractNumId w:val="1"/>
   </w:num>
   <w:num w:numId="3" w16cid:durableId="576210095">
+    <w:abstractNumId w:val="4"/>
+  </w:num>
+  <w:num w:numId="4" w16cid:durableId="1592854285">
+    <w:abstractNumId w:val="3"/>
+  </w:num>
+  <w:num w:numId="5" w16cid:durableId="515340994">
     <w:abstractNumId w:val="2"/>
   </w:num>
 </w:numbering>
@@ -1302,6 +2867,118 @@
       <w:contextualSpacing/>
     </w:pPr>
   </w:style>
+  <w:style w:type="table" w:styleId="TableGrid">
+    <w:name w:val="Table Grid"/>
+    <w:basedOn w:val="TableNormal"/>
+    <w:uiPriority w:val="39"/>
+    <w:rsid w:val="000F3D19"/>
+    <w:pPr>
+      <w:spacing w:line="240" w:lineRule="auto"/>
+    </w:pPr>
+    <w:tblPr>
+      <w:tblBorders>
+        <w:top w:val="single" w:sz="4" w:space="0" w:color="auto"/>
+        <w:left w:val="single" w:sz="4" w:space="0" w:color="auto"/>
+        <w:bottom w:val="single" w:sz="4" w:space="0" w:color="auto"/>
+        <w:right w:val="single" w:sz="4" w:space="0" w:color="auto"/>
+        <w:insideH w:val="single" w:sz="4" w:space="0" w:color="auto"/>
+        <w:insideV w:val="single" w:sz="4" w:space="0" w:color="auto"/>
+      </w:tblBorders>
+    </w:tblPr>
+  </w:style>
+  <w:style w:type="table" w:styleId="PlainTable3">
+    <w:name w:val="Plain Table 3"/>
+    <w:basedOn w:val="TableNormal"/>
+    <w:uiPriority w:val="43"/>
+    <w:rsid w:val="00FA7BBB"/>
+    <w:pPr>
+      <w:spacing w:line="240" w:lineRule="auto"/>
+    </w:pPr>
+    <w:tblPr>
+      <w:tblStyleRowBandSize w:val="1"/>
+      <w:tblStyleColBandSize w:val="1"/>
+    </w:tblPr>
+    <w:tblStylePr w:type="firstRow">
+      <w:rPr>
+        <w:b/>
+        <w:bCs/>
+        <w:caps/>
+      </w:rPr>
+      <w:tblPr/>
+      <w:tcPr>
+        <w:tcBorders>
+          <w:bottom w:val="single" w:sz="4" w:space="0" w:color="7F7F7F" w:themeColor="text1" w:themeTint="80"/>
+        </w:tcBorders>
+      </w:tcPr>
+    </w:tblStylePr>
+    <w:tblStylePr w:type="lastRow">
+      <w:rPr>
+        <w:b/>
+        <w:bCs/>
+        <w:caps/>
+      </w:rPr>
+      <w:tblPr/>
+      <w:tcPr>
+        <w:tcBorders>
+          <w:top w:val="nil"/>
+        </w:tcBorders>
+      </w:tcPr>
+    </w:tblStylePr>
+    <w:tblStylePr w:type="firstCol">
+      <w:rPr>
+        <w:b/>
+        <w:bCs/>
+        <w:caps/>
+      </w:rPr>
+      <w:tblPr/>
+      <w:tcPr>
+        <w:tcBorders>
+          <w:right w:val="single" w:sz="4" w:space="0" w:color="7F7F7F" w:themeColor="text1" w:themeTint="80"/>
+        </w:tcBorders>
+      </w:tcPr>
+    </w:tblStylePr>
+    <w:tblStylePr w:type="lastCol">
+      <w:rPr>
+        <w:b/>
+        <w:bCs/>
+        <w:caps/>
+      </w:rPr>
+      <w:tblPr/>
+      <w:tcPr>
+        <w:tcBorders>
+          <w:left w:val="nil"/>
+        </w:tcBorders>
+      </w:tcPr>
+    </w:tblStylePr>
+    <w:tblStylePr w:type="band1Vert">
+      <w:tblPr/>
+      <w:tcPr>
+        <w:shd w:val="clear" w:color="auto" w:fill="F2F2F2" w:themeFill="background1" w:themeFillShade="F2"/>
+      </w:tcPr>
+    </w:tblStylePr>
+    <w:tblStylePr w:type="band1Horz">
+      <w:tblPr/>
+      <w:tcPr>
+        <w:shd w:val="clear" w:color="auto" w:fill="F2F2F2" w:themeFill="background1" w:themeFillShade="F2"/>
+      </w:tcPr>
+    </w:tblStylePr>
+    <w:tblStylePr w:type="neCell">
+      <w:tblPr/>
+      <w:tcPr>
+        <w:tcBorders>
+          <w:left w:val="nil"/>
+        </w:tcBorders>
+      </w:tcPr>
+    </w:tblStylePr>
+    <w:tblStylePr w:type="nwCell">
+      <w:tblPr/>
+      <w:tcPr>
+        <w:tcBorders>
+          <w:right w:val="nil"/>
+        </w:tcBorders>
+      </w:tcPr>
+    </w:tblStylePr>
+  </w:style>
 </w:styles>
 </file>
 

</xml_diff>

<commit_message>
Setup the scan taking app
</commit_message>
<xml_diff>
--- a/notes.docx
+++ b/notes.docx
@@ -18,21 +18,8 @@
         <w:ind w:firstLine="0"/>
       </w:pPr>
       <w:r>
-        <w:t xml:space="preserve">Setup a simple </w:t>
-      </w:r>
-      <w:proofErr w:type="spellStart"/>
-      <w:r>
-        <w:t>gui</w:t>
-      </w:r>
-      <w:proofErr w:type="spellEnd"/>
-      <w:r>
-        <w:t xml:space="preserve"> window for looking at data live and setting up a </w:t>
-      </w:r>
-      <w:proofErr w:type="gramStart"/>
-      <w:r>
-        <w:t>scan</w:t>
-      </w:r>
-      <w:proofErr w:type="gramEnd"/>
+        <w:t>Setup a simple gui window for looking at data live and setting up a scan</w:t>
+      </w:r>
     </w:p>
     <w:p>
       <w:pPr>
@@ -95,13 +82,8 @@
         <w:t>ing</w:t>
       </w:r>
       <w:r>
-        <w:t xml:space="preserve">” </w:t>
-      </w:r>
-      <w:proofErr w:type="gramStart"/>
-      <w:r>
-        <w:t>module</w:t>
-      </w:r>
-      <w:proofErr w:type="gramEnd"/>
+        <w:t>” module</w:t>
+      </w:r>
     </w:p>
     <w:p>
       <w:pPr>
@@ -149,15 +131,7 @@
         </w:numPr>
       </w:pPr>
       <w:r>
-        <w:t xml:space="preserve">Separate </w:t>
-      </w:r>
-      <w:proofErr w:type="gramStart"/>
-      <w:r>
-        <w:t>ROI’s</w:t>
-      </w:r>
-      <w:proofErr w:type="gramEnd"/>
-      <w:r>
-        <w:t xml:space="preserve"> for data and signal</w:t>
+        <w:t>Separate ROI’s for data and signal</w:t>
       </w:r>
     </w:p>
     <w:p>
@@ -169,13 +143,8 @@
         </w:numPr>
       </w:pPr>
       <w:r>
-        <w:t xml:space="preserve">We can plot each separately along with the difference during the </w:t>
-      </w:r>
-      <w:proofErr w:type="gramStart"/>
-      <w:r>
-        <w:t>scan</w:t>
-      </w:r>
-      <w:proofErr w:type="gramEnd"/>
+        <w:t>We can plot each separately along with the difference during the scan</w:t>
+      </w:r>
     </w:p>
     <w:p>
       <w:pPr>
@@ -186,21 +155,8 @@
         </w:numPr>
       </w:pPr>
       <w:r>
-        <w:t xml:space="preserve">Plot window on this pre-scan screen that just plots the intensity of the </w:t>
-      </w:r>
-      <w:proofErr w:type="spellStart"/>
-      <w:r>
-        <w:t>roi’s</w:t>
-      </w:r>
-      <w:proofErr w:type="spellEnd"/>
-      <w:r>
-        <w:t xml:space="preserve"> vs true </w:t>
-      </w:r>
-      <w:proofErr w:type="gramStart"/>
-      <w:r>
-        <w:t>time</w:t>
-      </w:r>
-      <w:proofErr w:type="gramEnd"/>
+        <w:t>Plot window on this pre-scan screen that just plots the intensity of the roi’s vs true time</w:t>
+      </w:r>
     </w:p>
     <w:p>
       <w:pPr>
@@ -235,13 +191,8 @@
         </w:numPr>
       </w:pPr>
       <w:r>
-        <w:t xml:space="preserve">Save </w:t>
-      </w:r>
-      <w:proofErr w:type="gramStart"/>
-      <w:r>
-        <w:t>image</w:t>
-      </w:r>
-      <w:proofErr w:type="gramEnd"/>
+        <w:t>Save image</w:t>
+      </w:r>
     </w:p>
     <w:p>
       <w:pPr>
@@ -252,13 +203,8 @@
         </w:numPr>
       </w:pPr>
       <w:r>
-        <w:t xml:space="preserve">Save image </w:t>
-      </w:r>
-      <w:proofErr w:type="gramStart"/>
-      <w:r>
-        <w:t>set</w:t>
-      </w:r>
-      <w:proofErr w:type="gramEnd"/>
+        <w:t>Save image set</w:t>
+      </w:r>
     </w:p>
     <w:p>
       <w:pPr>
@@ -371,14 +317,7 @@
         <w:rPr>
           <w:highlight w:val="green"/>
         </w:rPr>
-        <w:t xml:space="preserve">Line profile updates when clicking on image to click </w:t>
-      </w:r>
-      <w:proofErr w:type="gramStart"/>
-      <w:r>
-        <w:rPr>
-          <w:highlight w:val="green"/>
-        </w:rPr>
-        <w:t>locatio</w:t>
+        <w:t>Line profile updates when clicking on image to click locatio</w:t>
       </w:r>
       <w:r>
         <w:rPr>
@@ -386,7 +325,6 @@
         </w:rPr>
         <w:t>n</w:t>
       </w:r>
-      <w:proofErr w:type="gramEnd"/>
     </w:p>
     <w:p>
       <w:pPr>
@@ -415,16 +353,8 @@
         <w:rPr>
           <w:highlight w:val="green"/>
         </w:rPr>
-        <w:t xml:space="preserve">adding </w:t>
-      </w:r>
-      <w:proofErr w:type="gramStart"/>
-      <w:r>
-        <w:rPr>
-          <w:highlight w:val="green"/>
-        </w:rPr>
-        <w:t>ROI</w:t>
-      </w:r>
-      <w:proofErr w:type="gramEnd"/>
+        <w:t>adding ROI</w:t>
+      </w:r>
     </w:p>
     <w:p>
       <w:pPr>
@@ -642,13 +572,8 @@
         <w:t xml:space="preserve">Save image button </w:t>
       </w:r>
       <w:r>
-        <w:t xml:space="preserve">for cam </w:t>
-      </w:r>
-      <w:proofErr w:type="gramStart"/>
-      <w:r>
-        <w:t>image</w:t>
-      </w:r>
-      <w:proofErr w:type="gramEnd"/>
+        <w:t>for cam image</w:t>
+      </w:r>
     </w:p>
     <w:p>
       <w:pPr>
@@ -662,13 +587,8 @@
         <w:t>Remove inbuilt matp</w:t>
       </w:r>
       <w:r>
-        <w:t xml:space="preserve">lotlib figure </w:t>
-      </w:r>
-      <w:proofErr w:type="gramStart"/>
-      <w:r>
-        <w:t>controls</w:t>
-      </w:r>
-      <w:proofErr w:type="gramEnd"/>
+        <w:t>lotlib figure controls</w:t>
+      </w:r>
     </w:p>
     <w:p/>
     <w:p>
@@ -789,20 +709,7 @@
         </w:numPr>
       </w:pPr>
       <w:r>
-        <w:t>(</w:t>
-      </w:r>
-      <w:proofErr w:type="spellStart"/>
-      <w:proofErr w:type="gramStart"/>
-      <w:r>
-        <w:t>start,end</w:t>
-      </w:r>
-      <w:proofErr w:type="gramEnd"/>
-      <w:r>
-        <w:t>,step</w:t>
-      </w:r>
-      <w:proofErr w:type="spellEnd"/>
-      <w:r>
-        <w:t>) notation</w:t>
+        <w:t>(start,end,step) notation</w:t>
       </w:r>
     </w:p>
     <w:p>
@@ -814,13 +721,8 @@
         </w:numPr>
       </w:pPr>
       <w:r>
-        <w:t xml:space="preserve">Look for + sign to add </w:t>
-      </w:r>
-      <w:proofErr w:type="gramStart"/>
-      <w:r>
-        <w:t>regions</w:t>
-      </w:r>
-      <w:proofErr w:type="gramEnd"/>
+        <w:t>Look for + sign to add regions</w:t>
+      </w:r>
     </w:p>
     <w:p>
       <w:pPr>
@@ -831,15 +733,7 @@
         </w:numPr>
       </w:pPr>
       <w:r>
-        <w:t>So (1,2,0.</w:t>
-      </w:r>
-      <w:proofErr w:type="gramStart"/>
-      <w:r>
-        <w:t>1)+(</w:t>
-      </w:r>
-      <w:proofErr w:type="gramEnd"/>
-      <w:r>
-        <w:t>2,3,0.5) would add these regions</w:t>
+        <w:t>So (1,2,0.1)+(2,3,0.5) would add these regions</w:t>
       </w:r>
     </w:p>
     <w:p>
@@ -866,13 +760,8 @@
         <w:t xml:space="preserve">Check box for </w:t>
       </w:r>
       <w:r>
-        <w:t xml:space="preserve">translation </w:t>
-      </w:r>
-      <w:proofErr w:type="gramStart"/>
-      <w:r>
-        <w:t>correction</w:t>
-      </w:r>
-      <w:proofErr w:type="gramEnd"/>
+        <w:t>translation correction</w:t>
+      </w:r>
     </w:p>
     <w:p>
       <w:pPr>
@@ -889,13 +778,8 @@
         <w:t xml:space="preserve"> </w:t>
       </w:r>
       <w:r>
-        <w:t xml:space="preserve">for smart </w:t>
-      </w:r>
-      <w:proofErr w:type="gramStart"/>
-      <w:r>
-        <w:t>scan</w:t>
-      </w:r>
-      <w:proofErr w:type="gramEnd"/>
+        <w:t>for smart scan</w:t>
+      </w:r>
     </w:p>
     <w:p>
       <w:pPr>
@@ -906,13 +790,8 @@
         </w:numPr>
       </w:pPr>
       <w:r>
-        <w:t xml:space="preserve">Button for starting </w:t>
-      </w:r>
-      <w:proofErr w:type="gramStart"/>
-      <w:r>
-        <w:t>scan</w:t>
-      </w:r>
-      <w:proofErr w:type="gramEnd"/>
+        <w:t>Button for starting scan</w:t>
+      </w:r>
     </w:p>
     <w:p>
       <w:pPr>
@@ -948,19 +827,11 @@
           <w:u w:val="single"/>
         </w:rPr>
       </w:pPr>
-      <w:proofErr w:type="spellStart"/>
       <w:r>
         <w:rPr>
           <w:u w:val="single"/>
         </w:rPr>
-        <w:t>Misc</w:t>
-      </w:r>
-      <w:proofErr w:type="spellEnd"/>
-      <w:r>
-        <w:rPr>
-          <w:u w:val="single"/>
-        </w:rPr>
-        <w:t xml:space="preserve"> features.</w:t>
+        <w:t>Misc features.</w:t>
       </w:r>
     </w:p>
     <w:p>
@@ -972,13 +843,8 @@
         </w:numPr>
       </w:pPr>
       <w:r>
-        <w:t xml:space="preserve">Adding dividers to separate logically separate </w:t>
-      </w:r>
-      <w:proofErr w:type="gramStart"/>
-      <w:r>
-        <w:t>controls</w:t>
-      </w:r>
-      <w:proofErr w:type="gramEnd"/>
+        <w:t>Adding dividers to separate logically separate controls</w:t>
+      </w:r>
     </w:p>
     <w:p>
       <w:pPr>
@@ -989,13 +855,8 @@
         </w:numPr>
       </w:pPr>
       <w:r>
-        <w:t xml:space="preserve">Adding a back end to the save image </w:t>
-      </w:r>
-      <w:proofErr w:type="gramStart"/>
-      <w:r>
-        <w:t>button</w:t>
-      </w:r>
-      <w:proofErr w:type="gramEnd"/>
+        <w:t>Adding a back end to the save image button</w:t>
+      </w:r>
     </w:p>
     <w:p>
       <w:pPr>
@@ -1006,13 +867,8 @@
         </w:numPr>
       </w:pPr>
       <w:r>
-        <w:t xml:space="preserve">Should save image with the current data + exposure + </w:t>
-      </w:r>
-      <w:proofErr w:type="gramStart"/>
-      <w:r>
-        <w:t>gain</w:t>
-      </w:r>
-      <w:proofErr w:type="gramEnd"/>
+        <w:t>Should save image with the current data + exposure + gain</w:t>
+      </w:r>
     </w:p>
     <w:p>
       <w:pPr>
@@ -1023,13 +879,8 @@
         </w:numPr>
       </w:pPr>
       <w:r>
-        <w:t xml:space="preserve">Remember the directory of the last </w:t>
-      </w:r>
-      <w:proofErr w:type="gramStart"/>
-      <w:r>
-        <w:t>save</w:t>
-      </w:r>
-      <w:proofErr w:type="gramEnd"/>
+        <w:t>Remember the directory of the last save</w:t>
+      </w:r>
     </w:p>
     <w:p>
       <w:pPr>
@@ -1104,7 +955,6 @@
                 <w:szCs w:val="20"/>
               </w:rPr>
             </w:pPr>
-            <w:proofErr w:type="gramStart"/>
             <w:r>
               <w:rPr>
                 <w:b/>
@@ -1114,7 +964,6 @@
               </w:rPr>
               <w:t>Completed ?</w:t>
             </w:r>
-            <w:proofErr w:type="gramEnd"/>
           </w:p>
         </w:tc>
       </w:tr>
@@ -1194,39 +1043,7 @@
                 <w:sz w:val="20"/>
                 <w:szCs w:val="20"/>
               </w:rPr>
-              <w:t xml:space="preserve">Fix user </w:t>
-            </w:r>
-            <w:proofErr w:type="spellStart"/>
-            <w:r>
-              <w:rPr>
-                <w:sz w:val="20"/>
-                <w:szCs w:val="20"/>
-              </w:rPr>
-              <w:t>warninig</w:t>
-            </w:r>
-            <w:proofErr w:type="spellEnd"/>
-            <w:r>
-              <w:rPr>
-                <w:sz w:val="20"/>
-                <w:szCs w:val="20"/>
-              </w:rPr>
-              <w:t xml:space="preserve">: </w:t>
-            </w:r>
-            <w:proofErr w:type="spellStart"/>
-            <w:r>
-              <w:rPr>
-                <w:sz w:val="20"/>
-                <w:szCs w:val="20"/>
-              </w:rPr>
-              <w:t>UserWarning</w:t>
-            </w:r>
-            <w:proofErr w:type="spellEnd"/>
-            <w:r>
-              <w:rPr>
-                <w:sz w:val="20"/>
-                <w:szCs w:val="20"/>
-              </w:rPr>
-              <w:t>: Attempting to set identical low and high x……</w:t>
+              <w:t>Fix user warninig: UserWarning: Attempting to set identical low and high x……</w:t>
             </w:r>
           </w:p>
         </w:tc>
@@ -1272,7 +1089,6 @@
               </w:rPr>
               <w:t xml:space="preserve">Fix name of image_0 (should just be </w:t>
             </w:r>
-            <w:proofErr w:type="spellStart"/>
             <w:r>
               <w:rPr>
                 <w:sz w:val="20"/>
@@ -1280,7 +1096,6 @@
               </w:rPr>
               <w:t>camImage</w:t>
             </w:r>
-            <w:proofErr w:type="spellEnd"/>
             <w:r>
               <w:rPr>
                 <w:sz w:val="20"/>
@@ -1375,23 +1190,7 @@
                 <w:sz w:val="20"/>
                 <w:szCs w:val="20"/>
               </w:rPr>
-              <w:t xml:space="preserve">Change feather logo of </w:t>
-            </w:r>
-            <w:proofErr w:type="spellStart"/>
-            <w:r>
-              <w:rPr>
-                <w:sz w:val="20"/>
-                <w:szCs w:val="20"/>
-              </w:rPr>
-              <w:t>tkinter</w:t>
-            </w:r>
-            <w:proofErr w:type="spellEnd"/>
-            <w:r>
-              <w:rPr>
-                <w:sz w:val="20"/>
-                <w:szCs w:val="20"/>
-              </w:rPr>
-              <w:t xml:space="preserve"> to Anshul’s face</w:t>
+              <w:t>Change feather logo of tkinter to Anshul’s face</w:t>
             </w:r>
           </w:p>
         </w:tc>
@@ -1613,17 +1412,8 @@
                 <w:sz w:val="20"/>
                 <w:szCs w:val="20"/>
               </w:rPr>
-              <w:t xml:space="preserve">Add dynamic entry for last sent </w:t>
-            </w:r>
-            <w:proofErr w:type="spellStart"/>
-            <w:r>
-              <w:rPr>
-                <w:sz w:val="20"/>
-                <w:szCs w:val="20"/>
-              </w:rPr>
-              <w:t>dsPosition</w:t>
-            </w:r>
-            <w:proofErr w:type="spellEnd"/>
+              <w:t>Add dynamic entry for last sent dsPosition</w:t>
+            </w:r>
           </w:p>
         </w:tc>
         <w:tc>
@@ -1893,22 +1683,6 @@
       </w:pPr>
       <w:r>
         <w:t>What should be displayed during a scan?</w:t>
-      </w:r>
-    </w:p>
-    <w:p>
-      <w:pPr>
-        <w:ind w:firstLine="0"/>
-      </w:pPr>
-      <w:r>
-        <w:t>The live image along with the ROI</w:t>
-      </w:r>
-    </w:p>
-    <w:p>
-      <w:pPr>
-        <w:ind w:firstLine="0"/>
-      </w:pPr>
-      <w:r>
-        <w:t>Should the ROI object be the thing that updates the patch through a method?</w:t>
       </w:r>
     </w:p>
     <w:p>
@@ -1927,7 +1701,2494 @@
         <w:rPr>
           <w:u w:val="single"/>
         </w:rPr>
-        <w:t>Quick changes</w:t>
+        <w:t>6 April 2023</w:t>
+      </w:r>
+    </w:p>
+    <w:p>
+      <w:pPr>
+        <w:ind w:firstLine="0"/>
+        <w:rPr>
+          <w:u w:val="single"/>
+        </w:rPr>
+      </w:pPr>
+    </w:p>
+    <w:p>
+      <w:pPr>
+        <w:ind w:firstLine="0"/>
+      </w:pPr>
+      <w:r>
+        <w:t>Additions</w:t>
+      </w:r>
+      <w:r>
+        <w:t>:</w:t>
+      </w:r>
+    </w:p>
+    <w:p>
+      <w:pPr>
+        <w:ind w:firstLine="0"/>
+        <w:rPr>
+          <w:sz w:val="20"/>
+          <w:szCs w:val="20"/>
+        </w:rPr>
+      </w:pPr>
+      <w:r>
+        <w:t>ROI object now has a method that is used to update the patch size</w:t>
+      </w:r>
+    </w:p>
+    <w:p>
+      <w:pPr>
+        <w:ind w:firstLine="0"/>
+      </w:pPr>
+    </w:p>
+    <w:p>
+      <w:pPr>
+        <w:ind w:firstLine="0"/>
+      </w:pPr>
+      <w:r>
+        <w:t>Pseudo back end for scan controls:</w:t>
+      </w:r>
+    </w:p>
+    <w:p>
+      <w:pPr>
+        <w:ind w:firstLine="0"/>
+      </w:pPr>
+    </w:p>
+    <w:p>
+      <w:pPr>
+        <w:pStyle w:val="ListParagraph"/>
+        <w:numPr>
+          <w:ilvl w:val="0"/>
+          <w:numId w:val="6"/>
+        </w:numPr>
+      </w:pPr>
+      <w:r>
+        <w:t>Save a metadata file</w:t>
+      </w:r>
+    </w:p>
+    <w:p>
+      <w:pPr>
+        <w:pStyle w:val="ListParagraph"/>
+        <w:numPr>
+          <w:ilvl w:val="1"/>
+          <w:numId w:val="6"/>
+        </w:numPr>
+      </w:pPr>
+      <w:r>
+        <w:t>Exact time of the start of scan</w:t>
+      </w:r>
+    </w:p>
+    <w:p>
+      <w:pPr>
+        <w:pStyle w:val="ListParagraph"/>
+        <w:numPr>
+          <w:ilvl w:val="1"/>
+          <w:numId w:val="6"/>
+        </w:numPr>
+      </w:pPr>
+      <w:r>
+        <w:t>Exposure on camera</w:t>
+      </w:r>
+    </w:p>
+    <w:p>
+      <w:pPr>
+        <w:pStyle w:val="ListParagraph"/>
+        <w:numPr>
+          <w:ilvl w:val="1"/>
+          <w:numId w:val="6"/>
+        </w:numPr>
+      </w:pPr>
+      <w:r>
+        <w:t>Gain on camera</w:t>
+      </w:r>
+    </w:p>
+    <w:p>
+      <w:pPr>
+        <w:pStyle w:val="ListParagraph"/>
+        <w:numPr>
+          <w:ilvl w:val="1"/>
+          <w:numId w:val="6"/>
+        </w:numPr>
+      </w:pPr>
+      <w:r>
+        <w:t>dsPos array</w:t>
+      </w:r>
+    </w:p>
+    <w:p>
+      <w:pPr>
+        <w:pStyle w:val="ListParagraph"/>
+        <w:numPr>
+          <w:ilvl w:val="1"/>
+          <w:numId w:val="6"/>
+        </w:numPr>
+      </w:pPr>
+      <w:r>
+        <w:t>batch size</w:t>
+      </w:r>
+    </w:p>
+    <w:p>
+      <w:pPr>
+        <w:pStyle w:val="ListParagraph"/>
+        <w:numPr>
+          <w:ilvl w:val="1"/>
+          <w:numId w:val="6"/>
+        </w:numPr>
+      </w:pPr>
+      <w:r>
+        <w:t>translation correction?</w:t>
+      </w:r>
+    </w:p>
+    <w:p>
+      <w:pPr>
+        <w:pStyle w:val="ListParagraph"/>
+        <w:numPr>
+          <w:ilvl w:val="1"/>
+          <w:numId w:val="6"/>
+        </w:numPr>
+      </w:pPr>
+      <w:r>
+        <w:t>smart scan?</w:t>
+      </w:r>
+    </w:p>
+    <w:p>
+      <w:pPr>
+        <w:pStyle w:val="ListParagraph"/>
+        <w:numPr>
+          <w:ilvl w:val="1"/>
+          <w:numId w:val="6"/>
+        </w:numPr>
+      </w:pPr>
+      <w:r>
+        <w:t>scan directory</w:t>
+      </w:r>
+    </w:p>
+    <w:p>
+      <w:pPr>
+        <w:pStyle w:val="ListParagraph"/>
+        <w:numPr>
+          <w:ilvl w:val="0"/>
+          <w:numId w:val="6"/>
+        </w:numPr>
+      </w:pPr>
+      <w:r>
+        <w:t>Setup proper exit sequence</w:t>
+      </w:r>
+    </w:p>
+    <w:p/>
+    <w:p/>
+    <w:p/>
+    <w:p/>
+    <w:p/>
+    <w:p>
+      <w:pPr>
+        <w:rPr>
+          <w:u w:val="single"/>
+        </w:rPr>
+      </w:pPr>
+      <w:r>
+        <w:rPr>
+          <w:u w:val="single"/>
+        </w:rPr>
+        <w:t>13 April 2023</w:t>
+      </w:r>
+    </w:p>
+    <w:p>
+      <w:pPr>
+        <w:rPr>
+          <w:u w:val="single"/>
+        </w:rPr>
+      </w:pPr>
+    </w:p>
+    <w:p>
+      <w:r>
+        <w:t>What arguments should the 2</w:t>
+      </w:r>
+      <w:r>
+        <w:rPr>
+          <w:vertAlign w:val="superscript"/>
+        </w:rPr>
+        <w:t>nd</w:t>
+      </w:r>
+      <w:r>
+        <w:t xml:space="preserve"> GUI “ScanApp” take?</w:t>
+      </w:r>
+    </w:p>
+    <w:p/>
+    <w:p>
+      <w:pPr>
+        <w:pStyle w:val="ListParagraph"/>
+        <w:numPr>
+          <w:ilvl w:val="0"/>
+          <w:numId w:val="7"/>
+        </w:numPr>
+      </w:pPr>
+      <w:r>
+        <w:t>Camera</w:t>
+      </w:r>
+      <w:r>
+        <w:t xml:space="preserve"> Object</w:t>
+      </w:r>
+    </w:p>
+    <w:p>
+      <w:pPr>
+        <w:pStyle w:val="ListParagraph"/>
+        <w:numPr>
+          <w:ilvl w:val="0"/>
+          <w:numId w:val="7"/>
+        </w:numPr>
+      </w:pPr>
+      <w:r>
+        <w:t>camFig</w:t>
+      </w:r>
+    </w:p>
+    <w:p>
+      <w:pPr>
+        <w:pStyle w:val="ListParagraph"/>
+        <w:numPr>
+          <w:ilvl w:val="0"/>
+          <w:numId w:val="7"/>
+        </w:numPr>
+      </w:pPr>
+      <w:r>
+        <w:t>camAx</w:t>
+      </w:r>
+    </w:p>
+    <w:p>
+      <w:pPr>
+        <w:pStyle w:val="ListParagraph"/>
+        <w:numPr>
+          <w:ilvl w:val="0"/>
+          <w:numId w:val="7"/>
+        </w:numPr>
+      </w:pPr>
+      <w:r>
+        <w:t>Delay stage</w:t>
+      </w:r>
+      <w:r>
+        <w:t xml:space="preserve"> Object</w:t>
+      </w:r>
+    </w:p>
+    <w:p>
+      <w:pPr>
+        <w:pStyle w:val="ListParagraph"/>
+        <w:numPr>
+          <w:ilvl w:val="0"/>
+          <w:numId w:val="7"/>
+        </w:numPr>
+      </w:pPr>
+      <w:r>
+        <w:t>dsPositions</w:t>
+      </w:r>
+    </w:p>
+    <w:p>
+      <w:pPr>
+        <w:pStyle w:val="ListParagraph"/>
+        <w:numPr>
+          <w:ilvl w:val="0"/>
+          <w:numId w:val="7"/>
+        </w:numPr>
+      </w:pPr>
+      <w:r>
+        <w:t>Batch Size</w:t>
+      </w:r>
+    </w:p>
+    <w:p>
+      <w:pPr>
+        <w:pStyle w:val="ListParagraph"/>
+        <w:numPr>
+          <w:ilvl w:val="0"/>
+          <w:numId w:val="7"/>
+        </w:numPr>
+      </w:pPr>
+      <w:r>
+        <w:t>Translation correction?</w:t>
+      </w:r>
+    </w:p>
+    <w:p>
+      <w:pPr>
+        <w:pStyle w:val="ListParagraph"/>
+        <w:numPr>
+          <w:ilvl w:val="0"/>
+          <w:numId w:val="7"/>
+        </w:numPr>
+      </w:pPr>
+      <w:r>
+        <w:t>Smart scan?</w:t>
+      </w:r>
+    </w:p>
+    <w:p>
+      <w:pPr>
+        <w:pStyle w:val="ListParagraph"/>
+        <w:numPr>
+          <w:ilvl w:val="0"/>
+          <w:numId w:val="7"/>
+        </w:numPr>
+      </w:pPr>
+      <w:r>
+        <w:t>Scan Directory</w:t>
+      </w:r>
+    </w:p>
+    <w:p>
+      <w:pPr>
+        <w:pStyle w:val="ListParagraph"/>
+        <w:numPr>
+          <w:ilvl w:val="0"/>
+          <w:numId w:val="7"/>
+        </w:numPr>
+      </w:pPr>
+      <w:r>
+        <w:t>ROIS</w:t>
+      </w:r>
+    </w:p>
+    <w:p>
+      <w:pPr>
+        <w:ind w:firstLine="0"/>
+      </w:pPr>
+    </w:p>
+    <w:p>
+      <w:pPr>
+        <w:ind w:firstLine="0"/>
+      </w:pPr>
+    </w:p>
+    <w:p>
+      <w:pPr>
+        <w:ind w:firstLine="0"/>
+      </w:pPr>
+      <w:r>
+        <w:t>Setup the scan loop:</w:t>
+      </w:r>
+    </w:p>
+    <w:p>
+      <w:pPr>
+        <w:pStyle w:val="ListParagraph"/>
+        <w:numPr>
+          <w:ilvl w:val="0"/>
+          <w:numId w:val="9"/>
+        </w:numPr>
+      </w:pPr>
+      <w:r>
+        <w:t>While scan live</w:t>
+      </w:r>
+    </w:p>
+    <w:p>
+      <w:pPr>
+        <w:pStyle w:val="ListParagraph"/>
+        <w:numPr>
+          <w:ilvl w:val="1"/>
+          <w:numId w:val="9"/>
+        </w:numPr>
+      </w:pPr>
+      <w:r>
+        <w:t xml:space="preserve">for </w:t>
+      </w:r>
+      <w:r>
+        <w:t>bi in the batch size</w:t>
+      </w:r>
+    </w:p>
+    <w:p>
+      <w:pPr>
+        <w:pStyle w:val="ListParagraph"/>
+        <w:numPr>
+          <w:ilvl w:val="1"/>
+          <w:numId w:val="9"/>
+        </w:numPr>
+      </w:pPr>
+      <w:r>
+        <w:t xml:space="preserve">for p in </w:t>
+      </w:r>
+      <w:r>
+        <w:t>length of delay stage positions</w:t>
+      </w:r>
+    </w:p>
+    <w:p>
+      <w:pPr>
+        <w:pStyle w:val="ListParagraph"/>
+        <w:numPr>
+          <w:ilvl w:val="2"/>
+          <w:numId w:val="9"/>
+        </w:numPr>
+      </w:pPr>
+      <w:r>
+        <w:t>Move to new ds pos</w:t>
+      </w:r>
+    </w:p>
+    <w:p>
+      <w:pPr>
+        <w:pStyle w:val="ListParagraph"/>
+        <w:numPr>
+          <w:ilvl w:val="2"/>
+          <w:numId w:val="9"/>
+        </w:numPr>
+      </w:pPr>
+      <w:r>
+        <w:t>Wait motor time</w:t>
+      </w:r>
+    </w:p>
+    <w:p>
+      <w:pPr>
+        <w:pStyle w:val="ListParagraph"/>
+        <w:numPr>
+          <w:ilvl w:val="2"/>
+          <w:numId w:val="9"/>
+        </w:numPr>
+      </w:pPr>
+      <w:r>
+        <w:t>Take image</w:t>
+      </w:r>
+    </w:p>
+    <w:p>
+      <w:pPr>
+        <w:pStyle w:val="ListParagraph"/>
+        <w:numPr>
+          <w:ilvl w:val="2"/>
+          <w:numId w:val="9"/>
+        </w:numPr>
+      </w:pPr>
+      <w:r>
+        <w:t>Load the averaged images, save with a moving average</w:t>
+      </w:r>
+    </w:p>
+    <w:p>
+      <w:pPr>
+        <w:pStyle w:val="ListParagraph"/>
+        <w:numPr>
+          <w:ilvl w:val="2"/>
+          <w:numId w:val="9"/>
+        </w:numPr>
+      </w:pPr>
+      <w:r>
+        <w:t>Update data plots with roi information</w:t>
+      </w:r>
+    </w:p>
+    <w:p>
+      <w:pPr>
+        <w:pStyle w:val="ListParagraph"/>
+        <w:ind w:left="1440" w:firstLine="0"/>
+      </w:pPr>
+    </w:p>
+    <w:p>
+      <w:pPr>
+        <w:ind w:firstLine="0"/>
+        <w:rPr>
+          <w:u w:val="single"/>
+        </w:rPr>
+      </w:pPr>
+      <w:r>
+        <w:rPr>
+          <w:u w:val="single"/>
+        </w:rPr>
+        <w:t>Some bug fixes</w:t>
+      </w:r>
+      <w:r>
+        <w:rPr>
+          <w:u w:val="single"/>
+        </w:rPr>
+        <w:t xml:space="preserve"> and tasks</w:t>
+      </w:r>
+    </w:p>
+    <w:tbl>
+      <w:tblPr>
+        <w:tblStyle w:val="TableGrid"/>
+        <w:tblW w:w="0" w:type="auto"/>
+        <w:tblLook w:val="04A0" w:firstRow="1" w:lastRow="0" w:firstColumn="1" w:lastColumn="0" w:noHBand="0" w:noVBand="1"/>
+      </w:tblPr>
+      <w:tblGrid>
+        <w:gridCol w:w="8095"/>
+        <w:gridCol w:w="1422"/>
+      </w:tblGrid>
+      <w:tr>
+        <w:tc>
+          <w:tcPr>
+            <w:tcW w:w="8095" w:type="dxa"/>
+          </w:tcPr>
+          <w:p>
+            <w:pPr>
+              <w:ind w:firstLine="0"/>
+              <w:rPr>
+                <w:b/>
+                <w:bCs/>
+                <w:sz w:val="20"/>
+                <w:szCs w:val="20"/>
+              </w:rPr>
+            </w:pPr>
+            <w:r>
+              <w:rPr>
+                <w:b/>
+                <w:bCs/>
+                <w:sz w:val="20"/>
+                <w:szCs w:val="20"/>
+              </w:rPr>
+              <w:t>Task</w:t>
+            </w:r>
+          </w:p>
+        </w:tc>
+        <w:tc>
+          <w:tcPr>
+            <w:tcW w:w="1422" w:type="dxa"/>
+          </w:tcPr>
+          <w:p>
+            <w:pPr>
+              <w:ind w:firstLine="0"/>
+              <w:rPr>
+                <w:b/>
+                <w:bCs/>
+                <w:sz w:val="20"/>
+                <w:szCs w:val="20"/>
+              </w:rPr>
+            </w:pPr>
+            <w:r>
+              <w:rPr>
+                <w:b/>
+                <w:bCs/>
+                <w:sz w:val="20"/>
+                <w:szCs w:val="20"/>
+              </w:rPr>
+              <w:t>Completed ?</w:t>
+            </w:r>
+          </w:p>
+        </w:tc>
+      </w:tr>
+      <w:tr>
+        <w:tc>
+          <w:tcPr>
+            <w:tcW w:w="8095" w:type="dxa"/>
+          </w:tcPr>
+          <w:p>
+            <w:pPr>
+              <w:ind w:firstLine="0"/>
+              <w:rPr>
+                <w:sz w:val="20"/>
+                <w:szCs w:val="20"/>
+              </w:rPr>
+            </w:pPr>
+            <w:r>
+              <w:rPr>
+                <w:sz w:val="20"/>
+                <w:szCs w:val="20"/>
+              </w:rPr>
+              <w:t>Save figure showing translation correction data</w:t>
+            </w:r>
+          </w:p>
+        </w:tc>
+        <w:tc>
+          <w:tcPr>
+            <w:tcW w:w="1422" w:type="dxa"/>
+          </w:tcPr>
+          <w:p>
+            <w:pPr>
+              <w:ind w:firstLine="0"/>
+              <w:rPr>
+                <w:sz w:val="20"/>
+                <w:szCs w:val="20"/>
+              </w:rPr>
+            </w:pPr>
+            <w:r>
+              <w:rPr>
+                <w:sz w:val="20"/>
+                <w:szCs w:val="20"/>
+              </w:rPr>
+              <w:t>TRUE</w:t>
+            </w:r>
+          </w:p>
+        </w:tc>
+      </w:tr>
+      <w:tr>
+        <w:tc>
+          <w:tcPr>
+            <w:tcW w:w="8095" w:type="dxa"/>
+          </w:tcPr>
+          <w:p>
+            <w:pPr>
+              <w:ind w:firstLine="0"/>
+              <w:rPr>
+                <w:sz w:val="20"/>
+                <w:szCs w:val="20"/>
+              </w:rPr>
+            </w:pPr>
+            <w:r>
+              <w:rPr>
+                <w:sz w:val="20"/>
+                <w:szCs w:val="20"/>
+              </w:rPr>
+              <w:t>Thread the image analysis</w:t>
+            </w:r>
+          </w:p>
+        </w:tc>
+        <w:tc>
+          <w:tcPr>
+            <w:tcW w:w="1422" w:type="dxa"/>
+          </w:tcPr>
+          <w:p>
+            <w:pPr>
+              <w:ind w:firstLine="0"/>
+              <w:rPr>
+                <w:sz w:val="20"/>
+                <w:szCs w:val="20"/>
+              </w:rPr>
+            </w:pPr>
+            <w:r>
+              <w:rPr>
+                <w:sz w:val="20"/>
+                <w:szCs w:val="20"/>
+              </w:rPr>
+              <w:t>TRUE</w:t>
+            </w:r>
+          </w:p>
+        </w:tc>
+      </w:tr>
+      <w:tr>
+        <w:tc>
+          <w:tcPr>
+            <w:tcW w:w="8095" w:type="dxa"/>
+          </w:tcPr>
+          <w:p>
+            <w:pPr>
+              <w:ind w:firstLine="0"/>
+            </w:pPr>
+            <w:r>
+              <w:t xml:space="preserve">For scan app, </w:t>
+            </w:r>
+            <w:r>
+              <w:t>Removing the tkinter update scheme that Atharva showed me</w:t>
+            </w:r>
+          </w:p>
+        </w:tc>
+        <w:tc>
+          <w:tcPr>
+            <w:tcW w:w="1422" w:type="dxa"/>
+          </w:tcPr>
+          <w:p>
+            <w:pPr>
+              <w:ind w:firstLine="0"/>
+              <w:rPr>
+                <w:sz w:val="20"/>
+                <w:szCs w:val="20"/>
+              </w:rPr>
+            </w:pPr>
+            <w:r>
+              <w:rPr>
+                <w:sz w:val="20"/>
+                <w:szCs w:val="20"/>
+              </w:rPr>
+              <w:t>TRUE</w:t>
+            </w:r>
+          </w:p>
+        </w:tc>
+      </w:tr>
+      <w:tr>
+        <w:tc>
+          <w:tcPr>
+            <w:tcW w:w="8095" w:type="dxa"/>
+          </w:tcPr>
+          <w:p>
+            <w:pPr>
+              <w:ind w:firstLine="0"/>
+              <w:rPr>
+                <w:sz w:val="20"/>
+                <w:szCs w:val="20"/>
+              </w:rPr>
+            </w:pPr>
+            <w:r>
+              <w:rPr>
+                <w:sz w:val="20"/>
+                <w:szCs w:val="20"/>
+              </w:rPr>
+              <w:t xml:space="preserve">Remove </w:t>
+            </w:r>
+            <w:r>
+              <w:rPr>
+                <w:sz w:val="20"/>
+                <w:szCs w:val="20"/>
+              </w:rPr>
+              <w:t xml:space="preserve">Blitting on </w:t>
+            </w:r>
+            <w:r>
+              <w:rPr>
+                <w:sz w:val="20"/>
+                <w:szCs w:val="20"/>
+              </w:rPr>
+              <w:t>image plots</w:t>
+            </w:r>
+            <w:r>
+              <w:rPr>
+                <w:sz w:val="20"/>
+                <w:szCs w:val="20"/>
+              </w:rPr>
+              <w:t xml:space="preserve"> (not necessary)</w:t>
+            </w:r>
+          </w:p>
+        </w:tc>
+        <w:tc>
+          <w:tcPr>
+            <w:tcW w:w="1422" w:type="dxa"/>
+          </w:tcPr>
+          <w:p>
+            <w:pPr>
+              <w:ind w:firstLine="0"/>
+              <w:rPr>
+                <w:sz w:val="20"/>
+                <w:szCs w:val="20"/>
+              </w:rPr>
+            </w:pPr>
+            <w:r>
+              <w:rPr>
+                <w:sz w:val="20"/>
+                <w:szCs w:val="20"/>
+              </w:rPr>
+              <w:t>TRUE</w:t>
+            </w:r>
+          </w:p>
+        </w:tc>
+      </w:tr>
+      <w:tr>
+        <w:tc>
+          <w:tcPr>
+            <w:tcW w:w="8095" w:type="dxa"/>
+          </w:tcPr>
+          <w:p>
+            <w:pPr>
+              <w:ind w:firstLine="0"/>
+              <w:rPr>
+                <w:sz w:val="20"/>
+                <w:szCs w:val="20"/>
+              </w:rPr>
+            </w:pPr>
+            <w:r>
+              <w:rPr>
+                <w:sz w:val="20"/>
+                <w:szCs w:val="20"/>
+              </w:rPr>
+              <w:t>Add padding to buttons</w:t>
+            </w:r>
+          </w:p>
+        </w:tc>
+        <w:tc>
+          <w:tcPr>
+            <w:tcW w:w="1422" w:type="dxa"/>
+          </w:tcPr>
+          <w:p>
+            <w:pPr>
+              <w:ind w:firstLine="0"/>
+              <w:rPr>
+                <w:sz w:val="20"/>
+                <w:szCs w:val="20"/>
+              </w:rPr>
+            </w:pPr>
+            <w:r>
+              <w:rPr>
+                <w:sz w:val="20"/>
+                <w:szCs w:val="20"/>
+              </w:rPr>
+              <w:t>TRUE</w:t>
+            </w:r>
+          </w:p>
+        </w:tc>
+      </w:tr>
+      <w:tr>
+        <w:tc>
+          <w:tcPr>
+            <w:tcW w:w="8095" w:type="dxa"/>
+          </w:tcPr>
+          <w:p>
+            <w:pPr>
+              <w:ind w:firstLine="0"/>
+              <w:rPr>
+                <w:sz w:val="20"/>
+                <w:szCs w:val="20"/>
+              </w:rPr>
+            </w:pPr>
+            <w:r>
+              <w:rPr>
+                <w:sz w:val="20"/>
+                <w:szCs w:val="20"/>
+              </w:rPr>
+              <w:t xml:space="preserve">Setup the bottom data </w:t>
+            </w:r>
+            <w:r>
+              <w:rPr>
+                <w:sz w:val="20"/>
+                <w:szCs w:val="20"/>
+              </w:rPr>
+              <w:t>plot</w:t>
+            </w:r>
+            <w:r>
+              <w:rPr>
+                <w:sz w:val="20"/>
+                <w:szCs w:val="20"/>
+              </w:rPr>
+              <w:t xml:space="preserve"> to display the results so far from the scan within the ROI</w:t>
+            </w:r>
+          </w:p>
+        </w:tc>
+        <w:tc>
+          <w:tcPr>
+            <w:tcW w:w="1422" w:type="dxa"/>
+          </w:tcPr>
+          <w:p>
+            <w:pPr>
+              <w:ind w:firstLine="0"/>
+              <w:rPr>
+                <w:sz w:val="20"/>
+                <w:szCs w:val="20"/>
+              </w:rPr>
+            </w:pPr>
+            <w:r>
+              <w:rPr>
+                <w:sz w:val="20"/>
+                <w:szCs w:val="20"/>
+              </w:rPr>
+              <w:t>TRUE</w:t>
+            </w:r>
+          </w:p>
+        </w:tc>
+      </w:tr>
+      <w:tr>
+        <w:tc>
+          <w:tcPr>
+            <w:tcW w:w="8095" w:type="dxa"/>
+          </w:tcPr>
+          <w:p>
+            <w:pPr>
+              <w:ind w:firstLine="0"/>
+              <w:rPr>
+                <w:sz w:val="20"/>
+                <w:szCs w:val="20"/>
+              </w:rPr>
+            </w:pPr>
+            <w:r>
+              <w:rPr>
+                <w:sz w:val="20"/>
+                <w:szCs w:val="20"/>
+              </w:rPr>
+              <w:t>Setup the top data plot to display the average scan intensity vs. scan number</w:t>
+            </w:r>
+          </w:p>
+        </w:tc>
+        <w:tc>
+          <w:tcPr>
+            <w:tcW w:w="1422" w:type="dxa"/>
+          </w:tcPr>
+          <w:p>
+            <w:pPr>
+              <w:ind w:firstLine="0"/>
+              <w:rPr>
+                <w:sz w:val="20"/>
+                <w:szCs w:val="20"/>
+              </w:rPr>
+            </w:pPr>
+            <w:r>
+              <w:rPr>
+                <w:sz w:val="20"/>
+                <w:szCs w:val="20"/>
+              </w:rPr>
+              <w:t>TRUE</w:t>
+            </w:r>
+          </w:p>
+        </w:tc>
+      </w:tr>
+      <w:tr>
+        <w:tc>
+          <w:tcPr>
+            <w:tcW w:w="8095" w:type="dxa"/>
+          </w:tcPr>
+          <w:p>
+            <w:pPr>
+              <w:ind w:firstLine="0"/>
+              <w:rPr>
+                <w:sz w:val="20"/>
+                <w:szCs w:val="20"/>
+              </w:rPr>
+            </w:pPr>
+            <w:r>
+              <w:rPr>
+                <w:sz w:val="20"/>
+                <w:szCs w:val="20"/>
+              </w:rPr>
+              <w:t xml:space="preserve">Make it so the full roiScanData </w:t>
+            </w:r>
+            <w:r>
+              <w:rPr>
+                <w:sz w:val="20"/>
+                <w:szCs w:val="20"/>
+              </w:rPr>
+              <w:t xml:space="preserve">and time history </w:t>
+            </w:r>
+            <w:r>
+              <w:rPr>
+                <w:sz w:val="20"/>
+                <w:szCs w:val="20"/>
+              </w:rPr>
+              <w:t>is saved to txt files</w:t>
+            </w:r>
+          </w:p>
+        </w:tc>
+        <w:tc>
+          <w:tcPr>
+            <w:tcW w:w="1422" w:type="dxa"/>
+          </w:tcPr>
+          <w:p>
+            <w:pPr>
+              <w:ind w:firstLine="0"/>
+              <w:rPr>
+                <w:sz w:val="20"/>
+                <w:szCs w:val="20"/>
+              </w:rPr>
+            </w:pPr>
+            <w:r>
+              <w:rPr>
+                <w:sz w:val="20"/>
+                <w:szCs w:val="20"/>
+              </w:rPr>
+              <w:t>TRUE</w:t>
+            </w:r>
+          </w:p>
+        </w:tc>
+      </w:tr>
+      <w:tr>
+        <w:tc>
+          <w:tcPr>
+            <w:tcW w:w="8095" w:type="dxa"/>
+          </w:tcPr>
+          <w:p>
+            <w:pPr>
+              <w:ind w:firstLine="0"/>
+              <w:rPr>
+                <w:sz w:val="20"/>
+                <w:szCs w:val="20"/>
+              </w:rPr>
+            </w:pPr>
+            <w:r>
+              <w:rPr>
+                <w:sz w:val="20"/>
+                <w:szCs w:val="20"/>
+              </w:rPr>
+              <w:t>Make a run log that saves the timing that occurred during the scan</w:t>
+            </w:r>
+          </w:p>
+        </w:tc>
+        <w:tc>
+          <w:tcPr>
+            <w:tcW w:w="1422" w:type="dxa"/>
+          </w:tcPr>
+          <w:p>
+            <w:pPr>
+              <w:ind w:firstLine="0"/>
+              <w:rPr>
+                <w:sz w:val="20"/>
+                <w:szCs w:val="20"/>
+              </w:rPr>
+            </w:pPr>
+            <w:r>
+              <w:rPr>
+                <w:sz w:val="20"/>
+                <w:szCs w:val="20"/>
+              </w:rPr>
+              <w:t>TRUE</w:t>
+            </w:r>
+          </w:p>
+        </w:tc>
+      </w:tr>
+      <w:tr>
+        <w:tc>
+          <w:tcPr>
+            <w:tcW w:w="8095" w:type="dxa"/>
+          </w:tcPr>
+          <w:p>
+            <w:pPr>
+              <w:ind w:firstLine="0"/>
+              <w:rPr>
+                <w:sz w:val="20"/>
+                <w:szCs w:val="20"/>
+              </w:rPr>
+            </w:pPr>
+            <w:r>
+              <w:rPr>
+                <w:sz w:val="20"/>
+                <w:szCs w:val="20"/>
+              </w:rPr>
+              <w:t>Make a batch average script that runs async whenever a batch finishes</w:t>
+            </w:r>
+          </w:p>
+        </w:tc>
+        <w:tc>
+          <w:tcPr>
+            <w:tcW w:w="1422" w:type="dxa"/>
+          </w:tcPr>
+          <w:p>
+            <w:pPr>
+              <w:ind w:firstLine="0"/>
+              <w:rPr>
+                <w:sz w:val="20"/>
+                <w:szCs w:val="20"/>
+              </w:rPr>
+            </w:pPr>
+            <w:r>
+              <w:rPr>
+                <w:sz w:val="20"/>
+                <w:szCs w:val="20"/>
+              </w:rPr>
+              <w:t>TRUE</w:t>
+            </w:r>
+          </w:p>
+        </w:tc>
+      </w:tr>
+      <w:tr>
+        <w:tc>
+          <w:tcPr>
+            <w:tcW w:w="8095" w:type="dxa"/>
+          </w:tcPr>
+          <w:p>
+            <w:pPr>
+              <w:ind w:firstLine="0"/>
+              <w:rPr>
+                <w:sz w:val="20"/>
+                <w:szCs w:val="20"/>
+              </w:rPr>
+            </w:pPr>
+            <w:r>
+              <w:rPr>
+                <w:sz w:val="20"/>
+                <w:szCs w:val="20"/>
+              </w:rPr>
+              <w:t>Collect data on running speed vs dsPos, scan #, batch # ect. To find out why it slows sometimes</w:t>
+            </w:r>
+          </w:p>
+        </w:tc>
+        <w:tc>
+          <w:tcPr>
+            <w:tcW w:w="1422" w:type="dxa"/>
+          </w:tcPr>
+          <w:p>
+            <w:pPr>
+              <w:ind w:firstLine="0"/>
+              <w:rPr>
+                <w:sz w:val="20"/>
+                <w:szCs w:val="20"/>
+              </w:rPr>
+            </w:pPr>
+            <w:r>
+              <w:rPr>
+                <w:sz w:val="20"/>
+                <w:szCs w:val="20"/>
+              </w:rPr>
+              <w:t>TRUE</w:t>
+            </w:r>
+          </w:p>
+        </w:tc>
+      </w:tr>
+      <w:tr>
+        <w:tc>
+          <w:tcPr>
+            <w:tcW w:w="8095" w:type="dxa"/>
+          </w:tcPr>
+          <w:p>
+            <w:pPr>
+              <w:ind w:firstLine="0"/>
+              <w:rPr>
+                <w:sz w:val="20"/>
+                <w:szCs w:val="20"/>
+              </w:rPr>
+            </w:pPr>
+            <w:r>
+              <w:rPr>
+                <w:sz w:val="20"/>
+                <w:szCs w:val="20"/>
+              </w:rPr>
+              <w:t>Add a backend to the pause scan button</w:t>
+            </w:r>
+          </w:p>
+        </w:tc>
+        <w:tc>
+          <w:tcPr>
+            <w:tcW w:w="1422" w:type="dxa"/>
+          </w:tcPr>
+          <w:p>
+            <w:pPr>
+              <w:ind w:firstLine="0"/>
+              <w:rPr>
+                <w:sz w:val="20"/>
+                <w:szCs w:val="20"/>
+              </w:rPr>
+            </w:pPr>
+            <w:r>
+              <w:rPr>
+                <w:sz w:val="20"/>
+                <w:szCs w:val="20"/>
+              </w:rPr>
+              <w:t>TRUE</w:t>
+            </w:r>
+          </w:p>
+        </w:tc>
+      </w:tr>
+      <w:tr>
+        <w:tc>
+          <w:tcPr>
+            <w:tcW w:w="8095" w:type="dxa"/>
+          </w:tcPr>
+          <w:p>
+            <w:pPr>
+              <w:ind w:firstLine="0"/>
+              <w:rPr>
+                <w:sz w:val="20"/>
+                <w:szCs w:val="20"/>
+              </w:rPr>
+            </w:pPr>
+            <w:r>
+              <w:rPr>
+                <w:sz w:val="20"/>
+                <w:szCs w:val="20"/>
+              </w:rPr>
+              <w:t>Add a gentle stop button</w:t>
+            </w:r>
+          </w:p>
+        </w:tc>
+        <w:tc>
+          <w:tcPr>
+            <w:tcW w:w="1422" w:type="dxa"/>
+          </w:tcPr>
+          <w:p>
+            <w:pPr>
+              <w:ind w:firstLine="0"/>
+              <w:rPr>
+                <w:sz w:val="20"/>
+                <w:szCs w:val="20"/>
+              </w:rPr>
+            </w:pPr>
+            <w:r>
+              <w:rPr>
+                <w:sz w:val="20"/>
+                <w:szCs w:val="20"/>
+              </w:rPr>
+              <w:t>TRUE</w:t>
+            </w:r>
+          </w:p>
+        </w:tc>
+      </w:tr>
+      <w:tr>
+        <w:tc>
+          <w:tcPr>
+            <w:tcW w:w="8095" w:type="dxa"/>
+          </w:tcPr>
+          <w:p>
+            <w:pPr>
+              <w:ind w:firstLine="0"/>
+              <w:rPr>
+                <w:sz w:val="20"/>
+                <w:szCs w:val="20"/>
+              </w:rPr>
+            </w:pPr>
+            <w:r>
+              <w:rPr>
+                <w:sz w:val="20"/>
+                <w:szCs w:val="20"/>
+              </w:rPr>
+              <w:t>Add a hard stop button</w:t>
+            </w:r>
+          </w:p>
+        </w:tc>
+        <w:tc>
+          <w:tcPr>
+            <w:tcW w:w="1422" w:type="dxa"/>
+          </w:tcPr>
+          <w:p>
+            <w:pPr>
+              <w:ind w:firstLine="0"/>
+              <w:rPr>
+                <w:sz w:val="20"/>
+                <w:szCs w:val="20"/>
+              </w:rPr>
+            </w:pPr>
+            <w:r>
+              <w:rPr>
+                <w:sz w:val="20"/>
+                <w:szCs w:val="20"/>
+              </w:rPr>
+              <w:t>TRUE</w:t>
+            </w:r>
+          </w:p>
+        </w:tc>
+      </w:tr>
+      <w:tr>
+        <w:tc>
+          <w:tcPr>
+            <w:tcW w:w="8095" w:type="dxa"/>
+          </w:tcPr>
+          <w:p>
+            <w:pPr>
+              <w:ind w:firstLine="0"/>
+              <w:rPr>
+                <w:sz w:val="20"/>
+                <w:szCs w:val="20"/>
+              </w:rPr>
+            </w:pPr>
+            <w:r>
+              <w:rPr>
+                <w:sz w:val="20"/>
+                <w:szCs w:val="20"/>
+              </w:rPr>
+              <w:t>Save figures of scan data for quick viewing after the scan</w:t>
+            </w:r>
+          </w:p>
+        </w:tc>
+        <w:tc>
+          <w:tcPr>
+            <w:tcW w:w="1422" w:type="dxa"/>
+          </w:tcPr>
+          <w:p>
+            <w:pPr>
+              <w:ind w:firstLine="0"/>
+              <w:rPr>
+                <w:sz w:val="20"/>
+                <w:szCs w:val="20"/>
+              </w:rPr>
+            </w:pPr>
+            <w:r>
+              <w:rPr>
+                <w:sz w:val="20"/>
+                <w:szCs w:val="20"/>
+              </w:rPr>
+              <w:t>TRUE</w:t>
+            </w:r>
+          </w:p>
+        </w:tc>
+      </w:tr>
+      <w:tr>
+        <w:trPr>
+          <w:trHeight w:val="134"/>
+        </w:trPr>
+        <w:tc>
+          <w:tcPr>
+            <w:tcW w:w="8095" w:type="dxa"/>
+          </w:tcPr>
+          <w:p>
+            <w:pPr>
+              <w:ind w:firstLine="0"/>
+              <w:rPr>
+                <w:sz w:val="20"/>
+                <w:szCs w:val="20"/>
+              </w:rPr>
+            </w:pPr>
+            <w:r>
+              <w:rPr>
+                <w:sz w:val="20"/>
+                <w:szCs w:val="20"/>
+              </w:rPr>
+              <w:t>Translation correction</w:t>
+            </w:r>
+            <w:r>
+              <w:rPr>
+                <w:sz w:val="20"/>
+                <w:szCs w:val="20"/>
+              </w:rPr>
+              <w:t>, has initial list of tracer Bragg peak locations vs. dsPositions</w:t>
+            </w:r>
+            <w:r>
+              <w:rPr>
+                <w:sz w:val="20"/>
+                <w:szCs w:val="20"/>
+              </w:rPr>
+              <w:t>, corrects to it</w:t>
+            </w:r>
+          </w:p>
+        </w:tc>
+        <w:tc>
+          <w:tcPr>
+            <w:tcW w:w="1422" w:type="dxa"/>
+          </w:tcPr>
+          <w:p>
+            <w:pPr>
+              <w:ind w:firstLine="0"/>
+              <w:rPr>
+                <w:sz w:val="20"/>
+                <w:szCs w:val="20"/>
+              </w:rPr>
+            </w:pPr>
+            <w:r>
+              <w:rPr>
+                <w:sz w:val="20"/>
+                <w:szCs w:val="20"/>
+              </w:rPr>
+              <w:t>TRUE</w:t>
+            </w:r>
+          </w:p>
+        </w:tc>
+      </w:tr>
+      <w:tr>
+        <w:trPr>
+          <w:trHeight w:val="134"/>
+        </w:trPr>
+        <w:tc>
+          <w:tcPr>
+            <w:tcW w:w="8095" w:type="dxa"/>
+          </w:tcPr>
+          <w:p>
+            <w:pPr>
+              <w:ind w:firstLine="0"/>
+              <w:rPr>
+                <w:sz w:val="20"/>
+                <w:szCs w:val="20"/>
+              </w:rPr>
+            </w:pPr>
+            <w:r>
+              <w:rPr>
+                <w:sz w:val="20"/>
+                <w:szCs w:val="20"/>
+              </w:rPr>
+              <w:t xml:space="preserve">Make it so </w:t>
+            </w:r>
+            <w:r>
+              <w:rPr>
+                <w:sz w:val="20"/>
+                <w:szCs w:val="20"/>
+              </w:rPr>
+              <w:t>it generates a new directory if the current directory already has data in it</w:t>
+            </w:r>
+          </w:p>
+        </w:tc>
+        <w:tc>
+          <w:tcPr>
+            <w:tcW w:w="1422" w:type="dxa"/>
+          </w:tcPr>
+          <w:p>
+            <w:pPr>
+              <w:ind w:firstLine="0"/>
+              <w:rPr>
+                <w:sz w:val="20"/>
+                <w:szCs w:val="20"/>
+              </w:rPr>
+            </w:pPr>
+            <w:r>
+              <w:rPr>
+                <w:sz w:val="20"/>
+                <w:szCs w:val="20"/>
+              </w:rPr>
+              <w:t>TRUE</w:t>
+            </w:r>
+          </w:p>
+        </w:tc>
+      </w:tr>
+      <w:tr>
+        <w:trPr>
+          <w:trHeight w:val="134"/>
+        </w:trPr>
+        <w:tc>
+          <w:tcPr>
+            <w:tcW w:w="8095" w:type="dxa"/>
+          </w:tcPr>
+          <w:p>
+            <w:pPr>
+              <w:ind w:firstLine="0"/>
+              <w:rPr>
+                <w:sz w:val="20"/>
+                <w:szCs w:val="20"/>
+              </w:rPr>
+            </w:pPr>
+            <w:r>
+              <w:rPr>
+                <w:sz w:val="20"/>
+                <w:szCs w:val="20"/>
+              </w:rPr>
+              <w:t>Make sure all meta data saves on exit</w:t>
+            </w:r>
+          </w:p>
+        </w:tc>
+        <w:tc>
+          <w:tcPr>
+            <w:tcW w:w="1422" w:type="dxa"/>
+          </w:tcPr>
+          <w:p>
+            <w:pPr>
+              <w:ind w:firstLine="0"/>
+              <w:rPr>
+                <w:sz w:val="20"/>
+                <w:szCs w:val="20"/>
+              </w:rPr>
+            </w:pPr>
+            <w:r>
+              <w:rPr>
+                <w:sz w:val="20"/>
+                <w:szCs w:val="20"/>
+              </w:rPr>
+              <w:t>TRUE</w:t>
+            </w:r>
+          </w:p>
+        </w:tc>
+      </w:tr>
+      <w:tr>
+        <w:trPr>
+          <w:trHeight w:val="134"/>
+        </w:trPr>
+        <w:tc>
+          <w:tcPr>
+            <w:tcW w:w="8095" w:type="dxa"/>
+          </w:tcPr>
+          <w:p>
+            <w:pPr>
+              <w:ind w:firstLine="0"/>
+              <w:rPr>
+                <w:sz w:val="20"/>
+                <w:szCs w:val="20"/>
+              </w:rPr>
+            </w:pPr>
+            <w:r>
+              <w:rPr>
+                <w:sz w:val="20"/>
+                <w:szCs w:val="20"/>
+              </w:rPr>
+              <w:t>Add a pseudo beam for testing tracker</w:t>
+            </w:r>
+          </w:p>
+        </w:tc>
+        <w:tc>
+          <w:tcPr>
+            <w:tcW w:w="1422" w:type="dxa"/>
+          </w:tcPr>
+          <w:p>
+            <w:pPr>
+              <w:ind w:firstLine="0"/>
+              <w:rPr>
+                <w:sz w:val="20"/>
+                <w:szCs w:val="20"/>
+              </w:rPr>
+            </w:pPr>
+            <w:r>
+              <w:rPr>
+                <w:sz w:val="20"/>
+                <w:szCs w:val="20"/>
+              </w:rPr>
+              <w:t>TRUE</w:t>
+            </w:r>
+          </w:p>
+        </w:tc>
+      </w:tr>
+      <w:tr>
+        <w:trPr>
+          <w:trHeight w:val="134"/>
+        </w:trPr>
+        <w:tc>
+          <w:tcPr>
+            <w:tcW w:w="8095" w:type="dxa"/>
+          </w:tcPr>
+          <w:p>
+            <w:pPr>
+              <w:ind w:firstLine="0"/>
+              <w:rPr>
+                <w:sz w:val="20"/>
+                <w:szCs w:val="20"/>
+              </w:rPr>
+            </w:pPr>
+            <w:r>
+              <w:rPr>
+                <w:sz w:val="20"/>
+                <w:szCs w:val="20"/>
+              </w:rPr>
+              <w:t>Add a log that counts all translation corrections</w:t>
+            </w:r>
+          </w:p>
+        </w:tc>
+        <w:tc>
+          <w:tcPr>
+            <w:tcW w:w="1422" w:type="dxa"/>
+          </w:tcPr>
+          <w:p>
+            <w:pPr>
+              <w:ind w:firstLine="0"/>
+              <w:rPr>
+                <w:sz w:val="20"/>
+                <w:szCs w:val="20"/>
+              </w:rPr>
+            </w:pPr>
+            <w:r>
+              <w:rPr>
+                <w:sz w:val="20"/>
+                <w:szCs w:val="20"/>
+              </w:rPr>
+              <w:t>TRUE</w:t>
+            </w:r>
+          </w:p>
+        </w:tc>
+      </w:tr>
+      <w:tr>
+        <w:trPr>
+          <w:trHeight w:val="134"/>
+        </w:trPr>
+        <w:tc>
+          <w:tcPr>
+            <w:tcW w:w="8095" w:type="dxa"/>
+          </w:tcPr>
+          <w:p>
+            <w:pPr>
+              <w:ind w:firstLine="0"/>
+              <w:rPr>
+                <w:sz w:val="20"/>
+                <w:szCs w:val="20"/>
+              </w:rPr>
+            </w:pPr>
+            <w:r>
+              <w:rPr>
+                <w:sz w:val="20"/>
+                <w:szCs w:val="20"/>
+              </w:rPr>
+              <w:t>Add the usePrevFitAsGuess for fitting of the gaussians on translation correction</w:t>
+            </w:r>
+          </w:p>
+        </w:tc>
+        <w:tc>
+          <w:tcPr>
+            <w:tcW w:w="1422" w:type="dxa"/>
+          </w:tcPr>
+          <w:p>
+            <w:pPr>
+              <w:ind w:firstLine="0"/>
+              <w:rPr>
+                <w:sz w:val="20"/>
+                <w:szCs w:val="20"/>
+              </w:rPr>
+            </w:pPr>
+            <w:r>
+              <w:rPr>
+                <w:sz w:val="20"/>
+                <w:szCs w:val="20"/>
+              </w:rPr>
+              <w:t>TRUE</w:t>
+            </w:r>
+          </w:p>
+        </w:tc>
+      </w:tr>
+    </w:tbl>
+    <w:p>
+      <w:pPr>
+        <w:pStyle w:val="ListParagraph"/>
+        <w:ind w:left="1440" w:firstLine="0"/>
+      </w:pPr>
+    </w:p>
+    <w:p>
+      <w:pPr>
+        <w:pStyle w:val="ListParagraph"/>
+        <w:ind w:left="1440" w:firstLine="0"/>
+      </w:pPr>
+    </w:p>
+    <w:p>
+      <w:pPr>
+        <w:pStyle w:val="ListParagraph"/>
+        <w:ind w:left="1440" w:firstLine="0"/>
+      </w:pPr>
+    </w:p>
+    <w:p>
+      <w:pPr>
+        <w:pStyle w:val="ListParagraph"/>
+        <w:ind w:left="1440" w:firstLine="0"/>
+      </w:pPr>
+    </w:p>
+    <w:p>
+      <w:pPr>
+        <w:pStyle w:val="ListParagraph"/>
+        <w:ind w:left="1440" w:firstLine="0"/>
+        <w:rPr>
+          <w:u w:val="single"/>
+        </w:rPr>
+      </w:pPr>
+      <w:r>
+        <w:rPr>
+          <w:u w:val="single"/>
+        </w:rPr>
+        <w:t>Setup App fixes</w:t>
+      </w:r>
+    </w:p>
+    <w:tbl>
+      <w:tblPr>
+        <w:tblStyle w:val="TableGrid"/>
+        <w:tblW w:w="0" w:type="auto"/>
+        <w:tblLook w:val="04A0" w:firstRow="1" w:lastRow="0" w:firstColumn="1" w:lastColumn="0" w:noHBand="0" w:noVBand="1"/>
+      </w:tblPr>
+      <w:tblGrid>
+        <w:gridCol w:w="8095"/>
+        <w:gridCol w:w="1422"/>
+      </w:tblGrid>
+      <w:tr>
+        <w:tc>
+          <w:tcPr>
+            <w:tcW w:w="8095" w:type="dxa"/>
+          </w:tcPr>
+          <w:p>
+            <w:pPr>
+              <w:ind w:firstLine="0"/>
+              <w:rPr>
+                <w:b/>
+                <w:bCs/>
+                <w:sz w:val="20"/>
+                <w:szCs w:val="20"/>
+              </w:rPr>
+            </w:pPr>
+            <w:r>
+              <w:rPr>
+                <w:b/>
+                <w:bCs/>
+                <w:sz w:val="20"/>
+                <w:szCs w:val="20"/>
+              </w:rPr>
+              <w:t>Task</w:t>
+            </w:r>
+          </w:p>
+        </w:tc>
+        <w:tc>
+          <w:tcPr>
+            <w:tcW w:w="1422" w:type="dxa"/>
+          </w:tcPr>
+          <w:p>
+            <w:pPr>
+              <w:ind w:firstLine="0"/>
+              <w:rPr>
+                <w:b/>
+                <w:bCs/>
+                <w:sz w:val="20"/>
+                <w:szCs w:val="20"/>
+              </w:rPr>
+            </w:pPr>
+            <w:r>
+              <w:rPr>
+                <w:b/>
+                <w:bCs/>
+                <w:sz w:val="20"/>
+                <w:szCs w:val="20"/>
+              </w:rPr>
+              <w:t>Completed ?</w:t>
+            </w:r>
+          </w:p>
+        </w:tc>
+      </w:tr>
+      <w:tr>
+        <w:tc>
+          <w:tcPr>
+            <w:tcW w:w="8095" w:type="dxa"/>
+          </w:tcPr>
+          <w:p>
+            <w:pPr>
+              <w:ind w:firstLine="0"/>
+              <w:rPr>
+                <w:sz w:val="20"/>
+                <w:szCs w:val="20"/>
+              </w:rPr>
+            </w:pPr>
+            <w:r>
+              <w:rPr>
+                <w:sz w:val="20"/>
+                <w:szCs w:val="20"/>
+              </w:rPr>
+              <w:t>Make it so the data plots in the setup app don’t start with a data point at zero</w:t>
+            </w:r>
+          </w:p>
+        </w:tc>
+        <w:tc>
+          <w:tcPr>
+            <w:tcW w:w="1422" w:type="dxa"/>
+          </w:tcPr>
+          <w:p>
+            <w:pPr>
+              <w:ind w:firstLine="0"/>
+              <w:rPr>
+                <w:sz w:val="20"/>
+                <w:szCs w:val="20"/>
+              </w:rPr>
+            </w:pPr>
+          </w:p>
+        </w:tc>
+      </w:tr>
+      <w:tr>
+        <w:tc>
+          <w:tcPr>
+            <w:tcW w:w="8095" w:type="dxa"/>
+          </w:tcPr>
+          <w:p>
+            <w:pPr>
+              <w:ind w:firstLine="0"/>
+              <w:rPr>
+                <w:sz w:val="20"/>
+                <w:szCs w:val="20"/>
+              </w:rPr>
+            </w:pPr>
+          </w:p>
+        </w:tc>
+        <w:tc>
+          <w:tcPr>
+            <w:tcW w:w="1422" w:type="dxa"/>
+          </w:tcPr>
+          <w:p>
+            <w:pPr>
+              <w:ind w:firstLine="0"/>
+              <w:rPr>
+                <w:sz w:val="20"/>
+                <w:szCs w:val="20"/>
+              </w:rPr>
+            </w:pPr>
+          </w:p>
+        </w:tc>
+      </w:tr>
+      <w:tr>
+        <w:tc>
+          <w:tcPr>
+            <w:tcW w:w="8095" w:type="dxa"/>
+          </w:tcPr>
+          <w:p>
+            <w:pPr>
+              <w:ind w:firstLine="0"/>
+            </w:pPr>
+          </w:p>
+        </w:tc>
+        <w:tc>
+          <w:tcPr>
+            <w:tcW w:w="1422" w:type="dxa"/>
+          </w:tcPr>
+          <w:p>
+            <w:pPr>
+              <w:ind w:firstLine="0"/>
+              <w:rPr>
+                <w:sz w:val="20"/>
+                <w:szCs w:val="20"/>
+              </w:rPr>
+            </w:pPr>
+          </w:p>
+        </w:tc>
+      </w:tr>
+      <w:tr>
+        <w:tc>
+          <w:tcPr>
+            <w:tcW w:w="8095" w:type="dxa"/>
+          </w:tcPr>
+          <w:p>
+            <w:pPr>
+              <w:ind w:firstLine="0"/>
+              <w:rPr>
+                <w:sz w:val="20"/>
+                <w:szCs w:val="20"/>
+              </w:rPr>
+            </w:pPr>
+          </w:p>
+        </w:tc>
+        <w:tc>
+          <w:tcPr>
+            <w:tcW w:w="1422" w:type="dxa"/>
+          </w:tcPr>
+          <w:p>
+            <w:pPr>
+              <w:ind w:firstLine="0"/>
+              <w:rPr>
+                <w:sz w:val="20"/>
+                <w:szCs w:val="20"/>
+              </w:rPr>
+            </w:pPr>
+          </w:p>
+        </w:tc>
+      </w:tr>
+      <w:tr>
+        <w:tc>
+          <w:tcPr>
+            <w:tcW w:w="8095" w:type="dxa"/>
+          </w:tcPr>
+          <w:p>
+            <w:pPr>
+              <w:ind w:firstLine="0"/>
+              <w:rPr>
+                <w:sz w:val="20"/>
+                <w:szCs w:val="20"/>
+              </w:rPr>
+            </w:pPr>
+            <w:r>
+              <w:t>For setup app, Removing the tkinter update scheme that Atharva showed me</w:t>
+            </w:r>
+          </w:p>
+        </w:tc>
+        <w:tc>
+          <w:tcPr>
+            <w:tcW w:w="1422" w:type="dxa"/>
+          </w:tcPr>
+          <w:p>
+            <w:pPr>
+              <w:ind w:firstLine="0"/>
+              <w:rPr>
+                <w:sz w:val="20"/>
+                <w:szCs w:val="20"/>
+                <w:u w:val="single"/>
+              </w:rPr>
+            </w:pPr>
+          </w:p>
+        </w:tc>
+      </w:tr>
+      <w:tr>
+        <w:tc>
+          <w:tcPr>
+            <w:tcW w:w="8095" w:type="dxa"/>
+          </w:tcPr>
+          <w:p>
+            <w:pPr>
+              <w:ind w:firstLine="0"/>
+              <w:rPr>
+                <w:sz w:val="20"/>
+                <w:szCs w:val="20"/>
+              </w:rPr>
+            </w:pPr>
+          </w:p>
+        </w:tc>
+        <w:tc>
+          <w:tcPr>
+            <w:tcW w:w="1422" w:type="dxa"/>
+          </w:tcPr>
+          <w:p>
+            <w:pPr>
+              <w:ind w:firstLine="0"/>
+              <w:rPr>
+                <w:sz w:val="20"/>
+                <w:szCs w:val="20"/>
+              </w:rPr>
+            </w:pPr>
+          </w:p>
+        </w:tc>
+      </w:tr>
+      <w:tr>
+        <w:tc>
+          <w:tcPr>
+            <w:tcW w:w="8095" w:type="dxa"/>
+          </w:tcPr>
+          <w:p>
+            <w:pPr>
+              <w:ind w:firstLine="0"/>
+              <w:rPr>
+                <w:sz w:val="20"/>
+                <w:szCs w:val="20"/>
+              </w:rPr>
+            </w:pPr>
+          </w:p>
+        </w:tc>
+        <w:tc>
+          <w:tcPr>
+            <w:tcW w:w="1422" w:type="dxa"/>
+          </w:tcPr>
+          <w:p>
+            <w:pPr>
+              <w:ind w:firstLine="0"/>
+              <w:rPr>
+                <w:sz w:val="20"/>
+                <w:szCs w:val="20"/>
+              </w:rPr>
+            </w:pPr>
+          </w:p>
+        </w:tc>
+      </w:tr>
+      <w:tr>
+        <w:tc>
+          <w:tcPr>
+            <w:tcW w:w="8095" w:type="dxa"/>
+          </w:tcPr>
+          <w:p>
+            <w:pPr>
+              <w:ind w:firstLine="0"/>
+              <w:rPr>
+                <w:sz w:val="20"/>
+                <w:szCs w:val="20"/>
+              </w:rPr>
+            </w:pPr>
+          </w:p>
+        </w:tc>
+        <w:tc>
+          <w:tcPr>
+            <w:tcW w:w="1422" w:type="dxa"/>
+          </w:tcPr>
+          <w:p>
+            <w:pPr>
+              <w:ind w:firstLine="0"/>
+              <w:rPr>
+                <w:sz w:val="20"/>
+                <w:szCs w:val="20"/>
+              </w:rPr>
+            </w:pPr>
+          </w:p>
+        </w:tc>
+      </w:tr>
+      <w:tr>
+        <w:tc>
+          <w:tcPr>
+            <w:tcW w:w="8095" w:type="dxa"/>
+          </w:tcPr>
+          <w:p>
+            <w:pPr>
+              <w:ind w:firstLine="0"/>
+              <w:rPr>
+                <w:sz w:val="20"/>
+                <w:szCs w:val="20"/>
+              </w:rPr>
+            </w:pPr>
+          </w:p>
+        </w:tc>
+        <w:tc>
+          <w:tcPr>
+            <w:tcW w:w="1422" w:type="dxa"/>
+          </w:tcPr>
+          <w:p>
+            <w:pPr>
+              <w:ind w:firstLine="0"/>
+              <w:rPr>
+                <w:sz w:val="20"/>
+                <w:szCs w:val="20"/>
+              </w:rPr>
+            </w:pPr>
+          </w:p>
+        </w:tc>
+      </w:tr>
+      <w:tr>
+        <w:tc>
+          <w:tcPr>
+            <w:tcW w:w="8095" w:type="dxa"/>
+          </w:tcPr>
+          <w:p>
+            <w:pPr>
+              <w:ind w:firstLine="0"/>
+              <w:rPr>
+                <w:sz w:val="20"/>
+                <w:szCs w:val="20"/>
+              </w:rPr>
+            </w:pPr>
+          </w:p>
+        </w:tc>
+        <w:tc>
+          <w:tcPr>
+            <w:tcW w:w="1422" w:type="dxa"/>
+          </w:tcPr>
+          <w:p>
+            <w:pPr>
+              <w:ind w:firstLine="0"/>
+              <w:rPr>
+                <w:sz w:val="20"/>
+                <w:szCs w:val="20"/>
+              </w:rPr>
+            </w:pPr>
+          </w:p>
+        </w:tc>
+      </w:tr>
+      <w:tr>
+        <w:tc>
+          <w:tcPr>
+            <w:tcW w:w="8095" w:type="dxa"/>
+          </w:tcPr>
+          <w:p>
+            <w:pPr>
+              <w:ind w:firstLine="0"/>
+              <w:rPr>
+                <w:sz w:val="20"/>
+                <w:szCs w:val="20"/>
+              </w:rPr>
+            </w:pPr>
+          </w:p>
+        </w:tc>
+        <w:tc>
+          <w:tcPr>
+            <w:tcW w:w="1422" w:type="dxa"/>
+          </w:tcPr>
+          <w:p>
+            <w:pPr>
+              <w:ind w:firstLine="0"/>
+              <w:rPr>
+                <w:sz w:val="20"/>
+                <w:szCs w:val="20"/>
+              </w:rPr>
+            </w:pPr>
+          </w:p>
+        </w:tc>
+      </w:tr>
+      <w:tr>
+        <w:tc>
+          <w:tcPr>
+            <w:tcW w:w="8095" w:type="dxa"/>
+          </w:tcPr>
+          <w:p>
+            <w:pPr>
+              <w:ind w:firstLine="0"/>
+              <w:rPr>
+                <w:sz w:val="20"/>
+                <w:szCs w:val="20"/>
+              </w:rPr>
+            </w:pPr>
+          </w:p>
+        </w:tc>
+        <w:tc>
+          <w:tcPr>
+            <w:tcW w:w="1422" w:type="dxa"/>
+          </w:tcPr>
+          <w:p>
+            <w:pPr>
+              <w:ind w:firstLine="0"/>
+              <w:rPr>
+                <w:sz w:val="20"/>
+                <w:szCs w:val="20"/>
+              </w:rPr>
+            </w:pPr>
+          </w:p>
+        </w:tc>
+      </w:tr>
+      <w:tr>
+        <w:tc>
+          <w:tcPr>
+            <w:tcW w:w="8095" w:type="dxa"/>
+          </w:tcPr>
+          <w:p>
+            <w:pPr>
+              <w:ind w:firstLine="0"/>
+              <w:rPr>
+                <w:sz w:val="20"/>
+                <w:szCs w:val="20"/>
+              </w:rPr>
+            </w:pPr>
+          </w:p>
+        </w:tc>
+        <w:tc>
+          <w:tcPr>
+            <w:tcW w:w="1422" w:type="dxa"/>
+          </w:tcPr>
+          <w:p>
+            <w:pPr>
+              <w:ind w:firstLine="0"/>
+              <w:rPr>
+                <w:sz w:val="20"/>
+                <w:szCs w:val="20"/>
+              </w:rPr>
+            </w:pPr>
+          </w:p>
+        </w:tc>
+      </w:tr>
+      <w:tr>
+        <w:tc>
+          <w:tcPr>
+            <w:tcW w:w="8095" w:type="dxa"/>
+          </w:tcPr>
+          <w:p>
+            <w:pPr>
+              <w:ind w:firstLine="0"/>
+              <w:rPr>
+                <w:sz w:val="20"/>
+                <w:szCs w:val="20"/>
+              </w:rPr>
+            </w:pPr>
+          </w:p>
+        </w:tc>
+        <w:tc>
+          <w:tcPr>
+            <w:tcW w:w="1422" w:type="dxa"/>
+          </w:tcPr>
+          <w:p>
+            <w:pPr>
+              <w:ind w:firstLine="0"/>
+              <w:rPr>
+                <w:sz w:val="20"/>
+                <w:szCs w:val="20"/>
+              </w:rPr>
+            </w:pPr>
+          </w:p>
+        </w:tc>
+      </w:tr>
+      <w:tr>
+        <w:trPr>
+          <w:trHeight w:val="134"/>
+        </w:trPr>
+        <w:tc>
+          <w:tcPr>
+            <w:tcW w:w="8095" w:type="dxa"/>
+          </w:tcPr>
+          <w:p>
+            <w:pPr>
+              <w:ind w:firstLine="0"/>
+              <w:rPr>
+                <w:sz w:val="20"/>
+                <w:szCs w:val="20"/>
+              </w:rPr>
+            </w:pPr>
+          </w:p>
+        </w:tc>
+        <w:tc>
+          <w:tcPr>
+            <w:tcW w:w="1422" w:type="dxa"/>
+          </w:tcPr>
+          <w:p>
+            <w:pPr>
+              <w:ind w:firstLine="0"/>
+              <w:rPr>
+                <w:sz w:val="20"/>
+                <w:szCs w:val="20"/>
+              </w:rPr>
+            </w:pPr>
+          </w:p>
+        </w:tc>
+      </w:tr>
+      <w:tr>
+        <w:trPr>
+          <w:trHeight w:val="134"/>
+        </w:trPr>
+        <w:tc>
+          <w:tcPr>
+            <w:tcW w:w="8095" w:type="dxa"/>
+          </w:tcPr>
+          <w:p>
+            <w:pPr>
+              <w:ind w:firstLine="0"/>
+              <w:rPr>
+                <w:sz w:val="20"/>
+                <w:szCs w:val="20"/>
+              </w:rPr>
+            </w:pPr>
+          </w:p>
+        </w:tc>
+        <w:tc>
+          <w:tcPr>
+            <w:tcW w:w="1422" w:type="dxa"/>
+          </w:tcPr>
+          <w:p>
+            <w:pPr>
+              <w:ind w:firstLine="0"/>
+              <w:rPr>
+                <w:sz w:val="20"/>
+                <w:szCs w:val="20"/>
+              </w:rPr>
+            </w:pPr>
+          </w:p>
+        </w:tc>
+      </w:tr>
+      <w:tr>
+        <w:trPr>
+          <w:trHeight w:val="134"/>
+        </w:trPr>
+        <w:tc>
+          <w:tcPr>
+            <w:tcW w:w="8095" w:type="dxa"/>
+          </w:tcPr>
+          <w:p>
+            <w:pPr>
+              <w:ind w:firstLine="0"/>
+              <w:rPr>
+                <w:sz w:val="20"/>
+                <w:szCs w:val="20"/>
+              </w:rPr>
+            </w:pPr>
+          </w:p>
+        </w:tc>
+        <w:tc>
+          <w:tcPr>
+            <w:tcW w:w="1422" w:type="dxa"/>
+          </w:tcPr>
+          <w:p>
+            <w:pPr>
+              <w:ind w:firstLine="0"/>
+              <w:rPr>
+                <w:sz w:val="20"/>
+                <w:szCs w:val="20"/>
+              </w:rPr>
+            </w:pPr>
+          </w:p>
+        </w:tc>
+      </w:tr>
+      <w:tr>
+        <w:trPr>
+          <w:trHeight w:val="134"/>
+        </w:trPr>
+        <w:tc>
+          <w:tcPr>
+            <w:tcW w:w="8095" w:type="dxa"/>
+          </w:tcPr>
+          <w:p>
+            <w:pPr>
+              <w:ind w:firstLine="0"/>
+              <w:rPr>
+                <w:sz w:val="20"/>
+                <w:szCs w:val="20"/>
+              </w:rPr>
+            </w:pPr>
+          </w:p>
+        </w:tc>
+        <w:tc>
+          <w:tcPr>
+            <w:tcW w:w="1422" w:type="dxa"/>
+          </w:tcPr>
+          <w:p>
+            <w:pPr>
+              <w:ind w:firstLine="0"/>
+              <w:rPr>
+                <w:sz w:val="20"/>
+                <w:szCs w:val="20"/>
+              </w:rPr>
+            </w:pPr>
+          </w:p>
+        </w:tc>
+      </w:tr>
+    </w:tbl>
+    <w:p>
+      <w:pPr>
+        <w:pStyle w:val="ListParagraph"/>
+        <w:ind w:left="1440" w:firstLine="0"/>
+      </w:pPr>
+    </w:p>
+    <w:p>
+      <w:pPr>
+        <w:pStyle w:val="ListParagraph"/>
+        <w:ind w:left="1440" w:firstLine="0"/>
+      </w:pPr>
+    </w:p>
+    <w:p>
+      <w:pPr>
+        <w:pStyle w:val="ListParagraph"/>
+        <w:ind w:left="1440" w:firstLine="0"/>
+      </w:pPr>
+    </w:p>
+    <w:p>
+      <w:pPr>
+        <w:pStyle w:val="ListParagraph"/>
+        <w:ind w:left="1440" w:firstLine="0"/>
+      </w:pPr>
+    </w:p>
+    <w:p>
+      <w:pPr>
+        <w:pStyle w:val="ListParagraph"/>
+        <w:ind w:left="1440" w:firstLine="0"/>
+      </w:pPr>
+    </w:p>
+    <w:p>
+      <w:pPr>
+        <w:pStyle w:val="ListParagraph"/>
+        <w:ind w:left="1440" w:firstLine="0"/>
+      </w:pPr>
+    </w:p>
+    <w:p>
+      <w:pPr>
+        <w:pStyle w:val="ListParagraph"/>
+        <w:ind w:left="1440" w:firstLine="0"/>
+      </w:pPr>
+    </w:p>
+    <w:p>
+      <w:pPr>
+        <w:pStyle w:val="ListParagraph"/>
+        <w:ind w:left="1440" w:firstLine="0"/>
+      </w:pPr>
+    </w:p>
+    <w:p>
+      <w:pPr>
+        <w:pStyle w:val="ListParagraph"/>
+        <w:ind w:left="1440" w:firstLine="0"/>
+      </w:pPr>
+    </w:p>
+    <w:p>
+      <w:pPr>
+        <w:pStyle w:val="ListParagraph"/>
+        <w:ind w:left="1440" w:firstLine="0"/>
+      </w:pPr>
+    </w:p>
+    <w:p>
+      <w:pPr>
+        <w:pStyle w:val="ListParagraph"/>
+        <w:ind w:left="1440" w:firstLine="0"/>
+      </w:pPr>
+    </w:p>
+    <w:p>
+      <w:pPr>
+        <w:pStyle w:val="ListParagraph"/>
+        <w:ind w:left="1440" w:firstLine="0"/>
+      </w:pPr>
+    </w:p>
+    <w:p>
+      <w:pPr>
+        <w:pStyle w:val="ListParagraph"/>
+        <w:ind w:left="1440" w:firstLine="0"/>
+      </w:pPr>
+    </w:p>
+    <w:p>
+      <w:pPr>
+        <w:pStyle w:val="ListParagraph"/>
+        <w:ind w:left="1440" w:firstLine="0"/>
+      </w:pPr>
+    </w:p>
+    <w:p>
+      <w:pPr>
+        <w:pStyle w:val="ListParagraph"/>
+        <w:ind w:left="1440" w:firstLine="0"/>
+      </w:pPr>
+    </w:p>
+    <w:p>
+      <w:pPr>
+        <w:pStyle w:val="ListParagraph"/>
+        <w:ind w:left="1440" w:firstLine="0"/>
+      </w:pPr>
+    </w:p>
+    <w:p>
+      <w:pPr>
+        <w:pStyle w:val="ListParagraph"/>
+        <w:ind w:left="1440" w:firstLine="0"/>
+      </w:pPr>
+    </w:p>
+    <w:p>
+      <w:pPr>
+        <w:pStyle w:val="ListParagraph"/>
+        <w:ind w:left="1440" w:firstLine="0"/>
+      </w:pPr>
+    </w:p>
+    <w:p>
+      <w:pPr>
+        <w:pStyle w:val="ListParagraph"/>
+        <w:ind w:left="1440" w:firstLine="0"/>
+      </w:pPr>
+    </w:p>
+    <w:p>
+      <w:pPr>
+        <w:pStyle w:val="ListParagraph"/>
+        <w:ind w:left="1440" w:firstLine="0"/>
+      </w:pPr>
+    </w:p>
+    <w:p>
+      <w:pPr>
+        <w:pStyle w:val="ListParagraph"/>
+        <w:ind w:left="1440" w:firstLine="0"/>
+      </w:pPr>
+    </w:p>
+    <w:p>
+      <w:pPr>
+        <w:pStyle w:val="ListParagraph"/>
+        <w:ind w:left="1440" w:firstLine="0"/>
+      </w:pPr>
+    </w:p>
+    <w:p>
+      <w:pPr>
+        <w:pStyle w:val="ListParagraph"/>
+        <w:ind w:left="1440" w:firstLine="0"/>
+      </w:pPr>
+    </w:p>
+    <w:p>
+      <w:pPr>
+        <w:pStyle w:val="ListParagraph"/>
+        <w:ind w:left="1440" w:firstLine="0"/>
+      </w:pPr>
+    </w:p>
+    <w:p>
+      <w:pPr>
+        <w:pStyle w:val="ListParagraph"/>
+        <w:ind w:left="1440" w:firstLine="0"/>
+      </w:pPr>
+    </w:p>
+    <w:p>
+      <w:pPr>
+        <w:pStyle w:val="ListParagraph"/>
+        <w:ind w:left="1440" w:firstLine="0"/>
+      </w:pPr>
+    </w:p>
+    <w:p>
+      <w:pPr>
+        <w:pStyle w:val="ListParagraph"/>
+        <w:ind w:left="1440" w:firstLine="0"/>
+      </w:pPr>
+    </w:p>
+    <w:p>
+      <w:pPr>
+        <w:pStyle w:val="ListParagraph"/>
+        <w:ind w:left="1440" w:firstLine="0"/>
+      </w:pPr>
+    </w:p>
+    <w:p>
+      <w:pPr>
+        <w:pStyle w:val="ListParagraph"/>
+        <w:ind w:left="1440" w:firstLine="0"/>
+      </w:pPr>
+    </w:p>
+    <w:p>
+      <w:pPr>
+        <w:pStyle w:val="ListParagraph"/>
+        <w:ind w:left="1440" w:firstLine="0"/>
+      </w:pPr>
+    </w:p>
+    <w:p>
+      <w:pPr>
+        <w:pStyle w:val="ListParagraph"/>
+        <w:ind w:left="1440" w:firstLine="0"/>
+      </w:pPr>
+      <w:r>
+        <w:t>Error:</w:t>
+      </w:r>
+    </w:p>
+    <w:p>
+      <w:pPr>
+        <w:pStyle w:val="ListParagraph"/>
+        <w:ind w:left="1440" w:firstLine="0"/>
+      </w:pPr>
+      <w:r>
+        <w:rPr>
+          <w:noProof/>
+        </w:rPr>
+        <w:drawing>
+          <wp:inline distT="0" distB="0" distL="0" distR="0" wp14:anchorId="02B8DF15" wp14:editId="4CE3461D">
+            <wp:extent cx="4929017" cy="3805840"/>
+            <wp:effectExtent l="0" t="0" r="5080" b="4445"/>
+            <wp:docPr id="5" name="Picture 5" descr="Text&#10;&#10;Description automatically generated"/>
+            <wp:cNvGraphicFramePr>
+              <a:graphicFrameLocks xmlns:a="http://schemas.openxmlformats.org/drawingml/2006/main" noChangeAspect="1"/>
+            </wp:cNvGraphicFramePr>
+            <a:graphic xmlns:a="http://schemas.openxmlformats.org/drawingml/2006/main">
+              <a:graphicData uri="http://schemas.openxmlformats.org/drawingml/2006/picture">
+                <pic:pic xmlns:pic="http://schemas.openxmlformats.org/drawingml/2006/picture">
+                  <pic:nvPicPr>
+                    <pic:cNvPr id="5" name="Picture 5" descr="Text&#10;&#10;Description automatically generated"/>
+                    <pic:cNvPicPr/>
+                  </pic:nvPicPr>
+                  <pic:blipFill>
+                    <a:blip r:embed="rId7"/>
+                    <a:stretch>
+                      <a:fillRect/>
+                    </a:stretch>
+                  </pic:blipFill>
+                  <pic:spPr>
+                    <a:xfrm>
+                      <a:off x="0" y="0"/>
+                      <a:ext cx="4933638" cy="3809408"/>
+                    </a:xfrm>
+                    <a:prstGeom prst="rect">
+                      <a:avLst/>
+                    </a:prstGeom>
+                  </pic:spPr>
+                </pic:pic>
+              </a:graphicData>
+            </a:graphic>
+          </wp:inline>
+        </w:drawing>
+      </w:r>
+      <w:r>
+        <w:rPr>
+          <w:noProof/>
+        </w:rPr>
+        <w:drawing>
+          <wp:inline distT="0" distB="0" distL="0" distR="0" wp14:anchorId="6259BD48" wp14:editId="62B7E8C5">
+            <wp:extent cx="4893868" cy="3309705"/>
+            <wp:effectExtent l="0" t="0" r="2540" b="5080"/>
+            <wp:docPr id="4" name="Picture 4" descr="Text&#10;&#10;Description automatically generated"/>
+            <wp:cNvGraphicFramePr>
+              <a:graphicFrameLocks xmlns:a="http://schemas.openxmlformats.org/drawingml/2006/main" noChangeAspect="1"/>
+            </wp:cNvGraphicFramePr>
+            <a:graphic xmlns:a="http://schemas.openxmlformats.org/drawingml/2006/main">
+              <a:graphicData uri="http://schemas.openxmlformats.org/drawingml/2006/picture">
+                <pic:pic xmlns:pic="http://schemas.openxmlformats.org/drawingml/2006/picture">
+                  <pic:nvPicPr>
+                    <pic:cNvPr id="4" name="Picture 4" descr="Text&#10;&#10;Description automatically generated"/>
+                    <pic:cNvPicPr/>
+                  </pic:nvPicPr>
+                  <pic:blipFill>
+                    <a:blip r:embed="rId8"/>
+                    <a:stretch>
+                      <a:fillRect/>
+                    </a:stretch>
+                  </pic:blipFill>
+                  <pic:spPr>
+                    <a:xfrm>
+                      <a:off x="0" y="0"/>
+                      <a:ext cx="4899501" cy="3313514"/>
+                    </a:xfrm>
+                    <a:prstGeom prst="rect">
+                      <a:avLst/>
+                    </a:prstGeom>
+                  </pic:spPr>
+                </pic:pic>
+              </a:graphicData>
+            </a:graphic>
+          </wp:inline>
+        </w:drawing>
       </w:r>
     </w:p>
     <w:sectPr>
@@ -2056,6 +4317,276 @@
     </w:lvl>
   </w:abstractNum>
   <w:abstractNum w:abstractNumId="1" w15:restartNumberingAfterBreak="0">
+    <w:nsid w:val="381E25A5"/>
+    <w:multiLevelType w:val="hybridMultilevel"/>
+    <w:tmpl w:val="5108096C"/>
+    <w:lvl w:ilvl="0" w:tplc="55F02986">
+      <w:start w:val="1"/>
+      <w:numFmt w:val="decimal"/>
+      <w:lvlText w:val="%1.)"/>
+      <w:lvlJc w:val="left"/>
+      <w:pPr>
+        <w:ind w:left="720" w:hanging="360"/>
+      </w:pPr>
+      <w:rPr>
+        <w:rFonts w:hint="default"/>
+      </w:rPr>
+    </w:lvl>
+    <w:lvl w:ilvl="1" w:tplc="04090019">
+      <w:start w:val="1"/>
+      <w:numFmt w:val="lowerLetter"/>
+      <w:lvlText w:val="%2."/>
+      <w:lvlJc w:val="left"/>
+      <w:pPr>
+        <w:ind w:left="1440" w:hanging="360"/>
+      </w:pPr>
+    </w:lvl>
+    <w:lvl w:ilvl="2" w:tplc="0409001B">
+      <w:start w:val="1"/>
+      <w:numFmt w:val="lowerRoman"/>
+      <w:lvlText w:val="%3."/>
+      <w:lvlJc w:val="right"/>
+      <w:pPr>
+        <w:ind w:left="2160" w:hanging="180"/>
+      </w:pPr>
+    </w:lvl>
+    <w:lvl w:ilvl="3" w:tplc="0409000F" w:tentative="1">
+      <w:start w:val="1"/>
+      <w:numFmt w:val="decimal"/>
+      <w:lvlText w:val="%4."/>
+      <w:lvlJc w:val="left"/>
+      <w:pPr>
+        <w:ind w:left="2880" w:hanging="360"/>
+      </w:pPr>
+    </w:lvl>
+    <w:lvl w:ilvl="4" w:tplc="04090019" w:tentative="1">
+      <w:start w:val="1"/>
+      <w:numFmt w:val="lowerLetter"/>
+      <w:lvlText w:val="%5."/>
+      <w:lvlJc w:val="left"/>
+      <w:pPr>
+        <w:ind w:left="3600" w:hanging="360"/>
+      </w:pPr>
+    </w:lvl>
+    <w:lvl w:ilvl="5" w:tplc="0409001B" w:tentative="1">
+      <w:start w:val="1"/>
+      <w:numFmt w:val="lowerRoman"/>
+      <w:lvlText w:val="%6."/>
+      <w:lvlJc w:val="right"/>
+      <w:pPr>
+        <w:ind w:left="4320" w:hanging="180"/>
+      </w:pPr>
+    </w:lvl>
+    <w:lvl w:ilvl="6" w:tplc="0409000F" w:tentative="1">
+      <w:start w:val="1"/>
+      <w:numFmt w:val="decimal"/>
+      <w:lvlText w:val="%7."/>
+      <w:lvlJc w:val="left"/>
+      <w:pPr>
+        <w:ind w:left="5040" w:hanging="360"/>
+      </w:pPr>
+    </w:lvl>
+    <w:lvl w:ilvl="7" w:tplc="04090019" w:tentative="1">
+      <w:start w:val="1"/>
+      <w:numFmt w:val="lowerLetter"/>
+      <w:lvlText w:val="%8."/>
+      <w:lvlJc w:val="left"/>
+      <w:pPr>
+        <w:ind w:left="5760" w:hanging="360"/>
+      </w:pPr>
+    </w:lvl>
+    <w:lvl w:ilvl="8" w:tplc="0409001B" w:tentative="1">
+      <w:start w:val="1"/>
+      <w:numFmt w:val="lowerRoman"/>
+      <w:lvlText w:val="%9."/>
+      <w:lvlJc w:val="right"/>
+      <w:pPr>
+        <w:ind w:left="6480" w:hanging="180"/>
+      </w:pPr>
+    </w:lvl>
+  </w:abstractNum>
+  <w:abstractNum w:abstractNumId="2" w15:restartNumberingAfterBreak="0">
+    <w:nsid w:val="4F9D6F5A"/>
+    <w:multiLevelType w:val="hybridMultilevel"/>
+    <w:tmpl w:val="2F229B48"/>
+    <w:lvl w:ilvl="0" w:tplc="0409000F">
+      <w:start w:val="1"/>
+      <w:numFmt w:val="decimal"/>
+      <w:lvlText w:val="%1."/>
+      <w:lvlJc w:val="left"/>
+      <w:pPr>
+        <w:ind w:left="1440" w:hanging="360"/>
+      </w:pPr>
+    </w:lvl>
+    <w:lvl w:ilvl="1" w:tplc="04090019">
+      <w:start w:val="1"/>
+      <w:numFmt w:val="lowerLetter"/>
+      <w:lvlText w:val="%2."/>
+      <w:lvlJc w:val="left"/>
+      <w:pPr>
+        <w:ind w:left="2160" w:hanging="360"/>
+      </w:pPr>
+    </w:lvl>
+    <w:lvl w:ilvl="2" w:tplc="0409001B" w:tentative="1">
+      <w:start w:val="1"/>
+      <w:numFmt w:val="lowerRoman"/>
+      <w:lvlText w:val="%3."/>
+      <w:lvlJc w:val="right"/>
+      <w:pPr>
+        <w:ind w:left="2880" w:hanging="180"/>
+      </w:pPr>
+    </w:lvl>
+    <w:lvl w:ilvl="3" w:tplc="0409000F" w:tentative="1">
+      <w:start w:val="1"/>
+      <w:numFmt w:val="decimal"/>
+      <w:lvlText w:val="%4."/>
+      <w:lvlJc w:val="left"/>
+      <w:pPr>
+        <w:ind w:left="3600" w:hanging="360"/>
+      </w:pPr>
+    </w:lvl>
+    <w:lvl w:ilvl="4" w:tplc="04090019" w:tentative="1">
+      <w:start w:val="1"/>
+      <w:numFmt w:val="lowerLetter"/>
+      <w:lvlText w:val="%5."/>
+      <w:lvlJc w:val="left"/>
+      <w:pPr>
+        <w:ind w:left="4320" w:hanging="360"/>
+      </w:pPr>
+    </w:lvl>
+    <w:lvl w:ilvl="5" w:tplc="0409001B" w:tentative="1">
+      <w:start w:val="1"/>
+      <w:numFmt w:val="lowerRoman"/>
+      <w:lvlText w:val="%6."/>
+      <w:lvlJc w:val="right"/>
+      <w:pPr>
+        <w:ind w:left="5040" w:hanging="180"/>
+      </w:pPr>
+    </w:lvl>
+    <w:lvl w:ilvl="6" w:tplc="0409000F" w:tentative="1">
+      <w:start w:val="1"/>
+      <w:numFmt w:val="decimal"/>
+      <w:lvlText w:val="%7."/>
+      <w:lvlJc w:val="left"/>
+      <w:pPr>
+        <w:ind w:left="5760" w:hanging="360"/>
+      </w:pPr>
+    </w:lvl>
+    <w:lvl w:ilvl="7" w:tplc="04090019" w:tentative="1">
+      <w:start w:val="1"/>
+      <w:numFmt w:val="lowerLetter"/>
+      <w:lvlText w:val="%8."/>
+      <w:lvlJc w:val="left"/>
+      <w:pPr>
+        <w:ind w:left="6480" w:hanging="360"/>
+      </w:pPr>
+    </w:lvl>
+    <w:lvl w:ilvl="8" w:tplc="0409001B" w:tentative="1">
+      <w:start w:val="1"/>
+      <w:numFmt w:val="lowerRoman"/>
+      <w:lvlText w:val="%9."/>
+      <w:lvlJc w:val="right"/>
+      <w:pPr>
+        <w:ind w:left="7200" w:hanging="180"/>
+      </w:pPr>
+    </w:lvl>
+  </w:abstractNum>
+  <w:abstractNum w:abstractNumId="3" w15:restartNumberingAfterBreak="0">
+    <w:nsid w:val="5F494FFA"/>
+    <w:multiLevelType w:val="hybridMultilevel"/>
+    <w:tmpl w:val="C5D40E3C"/>
+    <w:lvl w:ilvl="0" w:tplc="04090001">
+      <w:start w:val="1"/>
+      <w:numFmt w:val="bullet"/>
+      <w:lvlText w:val=""/>
+      <w:lvlJc w:val="left"/>
+      <w:pPr>
+        <w:ind w:left="720" w:hanging="360"/>
+      </w:pPr>
+      <w:rPr>
+        <w:rFonts w:ascii="Symbol" w:hAnsi="Symbol" w:hint="default"/>
+      </w:rPr>
+    </w:lvl>
+    <w:lvl w:ilvl="1" w:tplc="04090001">
+      <w:start w:val="1"/>
+      <w:numFmt w:val="bullet"/>
+      <w:lvlText w:val=""/>
+      <w:lvlJc w:val="left"/>
+      <w:pPr>
+        <w:ind w:left="1440" w:hanging="360"/>
+      </w:pPr>
+      <w:rPr>
+        <w:rFonts w:ascii="Symbol" w:hAnsi="Symbol" w:hint="default"/>
+      </w:rPr>
+    </w:lvl>
+    <w:lvl w:ilvl="2" w:tplc="04090001">
+      <w:start w:val="1"/>
+      <w:numFmt w:val="bullet"/>
+      <w:lvlText w:val=""/>
+      <w:lvlJc w:val="left"/>
+      <w:pPr>
+        <w:ind w:left="2340" w:hanging="360"/>
+      </w:pPr>
+      <w:rPr>
+        <w:rFonts w:ascii="Symbol" w:hAnsi="Symbol" w:hint="default"/>
+      </w:rPr>
+    </w:lvl>
+    <w:lvl w:ilvl="3" w:tplc="FFFFFFFF" w:tentative="1">
+      <w:start w:val="1"/>
+      <w:numFmt w:val="decimal"/>
+      <w:lvlText w:val="%4."/>
+      <w:lvlJc w:val="left"/>
+      <w:pPr>
+        <w:ind w:left="2880" w:hanging="360"/>
+      </w:pPr>
+    </w:lvl>
+    <w:lvl w:ilvl="4" w:tplc="FFFFFFFF" w:tentative="1">
+      <w:start w:val="1"/>
+      <w:numFmt w:val="lowerLetter"/>
+      <w:lvlText w:val="%5."/>
+      <w:lvlJc w:val="left"/>
+      <w:pPr>
+        <w:ind w:left="3600" w:hanging="360"/>
+      </w:pPr>
+    </w:lvl>
+    <w:lvl w:ilvl="5" w:tplc="FFFFFFFF" w:tentative="1">
+      <w:start w:val="1"/>
+      <w:numFmt w:val="lowerRoman"/>
+      <w:lvlText w:val="%6."/>
+      <w:lvlJc w:val="right"/>
+      <w:pPr>
+        <w:ind w:left="4320" w:hanging="180"/>
+      </w:pPr>
+    </w:lvl>
+    <w:lvl w:ilvl="6" w:tplc="FFFFFFFF" w:tentative="1">
+      <w:start w:val="1"/>
+      <w:numFmt w:val="decimal"/>
+      <w:lvlText w:val="%7."/>
+      <w:lvlJc w:val="left"/>
+      <w:pPr>
+        <w:ind w:left="5040" w:hanging="360"/>
+      </w:pPr>
+    </w:lvl>
+    <w:lvl w:ilvl="7" w:tplc="FFFFFFFF" w:tentative="1">
+      <w:start w:val="1"/>
+      <w:numFmt w:val="lowerLetter"/>
+      <w:lvlText w:val="%8."/>
+      <w:lvlJc w:val="left"/>
+      <w:pPr>
+        <w:ind w:left="5760" w:hanging="360"/>
+      </w:pPr>
+    </w:lvl>
+    <w:lvl w:ilvl="8" w:tplc="FFFFFFFF" w:tentative="1">
+      <w:start w:val="1"/>
+      <w:numFmt w:val="lowerRoman"/>
+      <w:lvlText w:val="%9."/>
+      <w:lvlJc w:val="right"/>
+      <w:pPr>
+        <w:ind w:left="6480" w:hanging="180"/>
+      </w:pPr>
+    </w:lvl>
+  </w:abstractNum>
+  <w:abstractNum w:abstractNumId="4" w15:restartNumberingAfterBreak="0">
     <w:nsid w:val="6A0C0BCD"/>
     <w:multiLevelType w:val="hybridMultilevel"/>
     <w:tmpl w:val="E982E168"/>
@@ -2144,7 +4675,7 @@
       </w:pPr>
     </w:lvl>
   </w:abstractNum>
-  <w:abstractNum w:abstractNumId="2" w15:restartNumberingAfterBreak="0">
+  <w:abstractNum w:abstractNumId="5" w15:restartNumberingAfterBreak="0">
     <w:nsid w:val="6C9157C4"/>
     <w:multiLevelType w:val="hybridMultilevel"/>
     <w:tmpl w:val="E2A43D10"/>
@@ -2233,7 +4764,93 @@
       </w:pPr>
     </w:lvl>
   </w:abstractNum>
-  <w:abstractNum w:abstractNumId="3" w15:restartNumberingAfterBreak="0">
+  <w:abstractNum w:abstractNumId="6" w15:restartNumberingAfterBreak="0">
+    <w:nsid w:val="6FD91E63"/>
+    <w:multiLevelType w:val="hybridMultilevel"/>
+    <w:tmpl w:val="0C4AF270"/>
+    <w:lvl w:ilvl="0" w:tplc="0409000F">
+      <w:start w:val="1"/>
+      <w:numFmt w:val="decimal"/>
+      <w:lvlText w:val="%1."/>
+      <w:lvlJc w:val="left"/>
+      <w:pPr>
+        <w:ind w:left="720" w:hanging="360"/>
+      </w:pPr>
+    </w:lvl>
+    <w:lvl w:ilvl="1" w:tplc="04090019" w:tentative="1">
+      <w:start w:val="1"/>
+      <w:numFmt w:val="lowerLetter"/>
+      <w:lvlText w:val="%2."/>
+      <w:lvlJc w:val="left"/>
+      <w:pPr>
+        <w:ind w:left="1440" w:hanging="360"/>
+      </w:pPr>
+    </w:lvl>
+    <w:lvl w:ilvl="2" w:tplc="0409001B" w:tentative="1">
+      <w:start w:val="1"/>
+      <w:numFmt w:val="lowerRoman"/>
+      <w:lvlText w:val="%3."/>
+      <w:lvlJc w:val="right"/>
+      <w:pPr>
+        <w:ind w:left="2160" w:hanging="180"/>
+      </w:pPr>
+    </w:lvl>
+    <w:lvl w:ilvl="3" w:tplc="0409000F" w:tentative="1">
+      <w:start w:val="1"/>
+      <w:numFmt w:val="decimal"/>
+      <w:lvlText w:val="%4."/>
+      <w:lvlJc w:val="left"/>
+      <w:pPr>
+        <w:ind w:left="2880" w:hanging="360"/>
+      </w:pPr>
+    </w:lvl>
+    <w:lvl w:ilvl="4" w:tplc="04090019" w:tentative="1">
+      <w:start w:val="1"/>
+      <w:numFmt w:val="lowerLetter"/>
+      <w:lvlText w:val="%5."/>
+      <w:lvlJc w:val="left"/>
+      <w:pPr>
+        <w:ind w:left="3600" w:hanging="360"/>
+      </w:pPr>
+    </w:lvl>
+    <w:lvl w:ilvl="5" w:tplc="0409001B" w:tentative="1">
+      <w:start w:val="1"/>
+      <w:numFmt w:val="lowerRoman"/>
+      <w:lvlText w:val="%6."/>
+      <w:lvlJc w:val="right"/>
+      <w:pPr>
+        <w:ind w:left="4320" w:hanging="180"/>
+      </w:pPr>
+    </w:lvl>
+    <w:lvl w:ilvl="6" w:tplc="0409000F" w:tentative="1">
+      <w:start w:val="1"/>
+      <w:numFmt w:val="decimal"/>
+      <w:lvlText w:val="%7."/>
+      <w:lvlJc w:val="left"/>
+      <w:pPr>
+        <w:ind w:left="5040" w:hanging="360"/>
+      </w:pPr>
+    </w:lvl>
+    <w:lvl w:ilvl="7" w:tplc="04090019" w:tentative="1">
+      <w:start w:val="1"/>
+      <w:numFmt w:val="lowerLetter"/>
+      <w:lvlText w:val="%8."/>
+      <w:lvlJc w:val="left"/>
+      <w:pPr>
+        <w:ind w:left="5760" w:hanging="360"/>
+      </w:pPr>
+    </w:lvl>
+    <w:lvl w:ilvl="8" w:tplc="0409001B" w:tentative="1">
+      <w:start w:val="1"/>
+      <w:numFmt w:val="lowerRoman"/>
+      <w:lvlText w:val="%9."/>
+      <w:lvlJc w:val="right"/>
+      <w:pPr>
+        <w:ind w:left="6480" w:hanging="180"/>
+      </w:pPr>
+    </w:lvl>
+  </w:abstractNum>
+  <w:abstractNum w:abstractNumId="7" w15:restartNumberingAfterBreak="0">
     <w:nsid w:val="70ED78AC"/>
     <w:multiLevelType w:val="hybridMultilevel"/>
     <w:tmpl w:val="0B4EF078"/>
@@ -2322,7 +4939,7 @@
       </w:pPr>
     </w:lvl>
   </w:abstractNum>
-  <w:abstractNum w:abstractNumId="4" w15:restartNumberingAfterBreak="0">
+  <w:abstractNum w:abstractNumId="8" w15:restartNumberingAfterBreak="0">
     <w:nsid w:val="7E2E0A36"/>
     <w:multiLevelType w:val="hybridMultilevel"/>
     <w:tmpl w:val="29388D56"/>
@@ -2415,16 +5032,28 @@
     <w:abstractNumId w:val="0"/>
   </w:num>
   <w:num w:numId="2" w16cid:durableId="2100130513">
+    <w:abstractNumId w:val="4"/>
+  </w:num>
+  <w:num w:numId="3" w16cid:durableId="576210095">
+    <w:abstractNumId w:val="8"/>
+  </w:num>
+  <w:num w:numId="4" w16cid:durableId="1592854285">
+    <w:abstractNumId w:val="7"/>
+  </w:num>
+  <w:num w:numId="5" w16cid:durableId="515340994">
+    <w:abstractNumId w:val="5"/>
+  </w:num>
+  <w:num w:numId="6" w16cid:durableId="1616786249">
     <w:abstractNumId w:val="1"/>
   </w:num>
-  <w:num w:numId="3" w16cid:durableId="576210095">
-    <w:abstractNumId w:val="4"/>
+  <w:num w:numId="7" w16cid:durableId="1630628772">
+    <w:abstractNumId w:val="2"/>
   </w:num>
-  <w:num w:numId="4" w16cid:durableId="1592854285">
+  <w:num w:numId="8" w16cid:durableId="782185988">
+    <w:abstractNumId w:val="6"/>
+  </w:num>
+  <w:num w:numId="9" w16cid:durableId="1572352643">
     <w:abstractNumId w:val="3"/>
-  </w:num>
-  <w:num w:numId="5" w16cid:durableId="515340994">
-    <w:abstractNumId w:val="2"/>
   </w:num>
 </w:numbering>
 </file>

</xml_diff>